<commit_message>
Continued progress on documentation
</commit_message>
<xml_diff>
--- a/doc/TechReportAndDocumentation.docx
+++ b/doc/TechReportAndDocumentation.docx
@@ -397,7 +397,23 @@
           <w:sz w:val="32"/>
           <w:szCs w:val="32"/>
         </w:rPr>
-        <w:t xml:space="preserve"> July 2016</w:t>
+        <w:t xml:space="preserve"> </w:t>
+      </w:r>
+      <w:r>
+        <w:rPr>
+          <w:rFonts w:asciiTheme="majorHAnsi" w:hAnsiTheme="majorHAnsi" w:cstheme="majorHAnsi"/>
+          <w:sz w:val="32"/>
+          <w:szCs w:val="32"/>
+        </w:rPr>
+        <w:t>September</w:t>
+      </w:r>
+      <w:r>
+        <w:rPr>
+          <w:rFonts w:asciiTheme="majorHAnsi" w:hAnsiTheme="majorHAnsi" w:cstheme="majorHAnsi"/>
+          <w:sz w:val="32"/>
+          <w:szCs w:val="32"/>
+        </w:rPr>
+        <w:t xml:space="preserve"> 2016</w:t>
       </w:r>
     </w:p>
     <w:p>
@@ -687,22 +703,174 @@
     <w:p/>
     <w:p>
       <w:r>
-        <w:t xml:space="preserve">The major new capability which RS2 adds over RapidSmith is that it changes RapidSmith’s design representation from the Instances and Sites of ISE’s XDL language to the Cells and BELs of Vivado. </w:t>
+        <w:t>So, clearly a major addition with RS2 is the ability to work with Vivado.  However, t</w:t>
+      </w:r>
+      <w:r>
+        <w:t xml:space="preserve">he </w:t>
+      </w:r>
+      <w:r>
+        <w:t xml:space="preserve">other </w:t>
+      </w:r>
+      <w:r>
+        <w:t xml:space="preserve">major new capability which RS2 adds over RapidSmith is that it changes RapidSmith’s design representation from the Instances and Sites of ISE’s XDL language to the Cells and BELs of Vivado. </w:t>
+      </w:r>
+      <w:r>
+        <w:t xml:space="preserve">  This is a significant change as it exposes the actual design and device in a way that RapidSmith never did, opening</w:t>
+      </w:r>
+      <w:r>
+        <w:t xml:space="preserve"> up a world of new CAD research opportunities which were difficult to perform using </w:t>
+      </w:r>
+      <w:proofErr w:type="spellStart"/>
+      <w:r>
+        <w:t>Rapidsmith</w:t>
+      </w:r>
+      <w:proofErr w:type="spellEnd"/>
+      <w:r>
+        <w:t xml:space="preserve">.  </w:t>
+      </w:r>
+    </w:p>
+    <w:p>
+      <w:pPr>
+        <w:pStyle w:val="Heading2"/>
+      </w:pPr>
+      <w:bookmarkStart w:id="2" w:name="_Toc289261231"/>
+      <w:r>
+        <w:t xml:space="preserve">Who Should Use </w:t>
+      </w:r>
+      <w:r>
+        <w:t>RS2</w:t>
+      </w:r>
+      <w:r>
+        <w:t>?</w:t>
+      </w:r>
+      <w:bookmarkEnd w:id="2"/>
+    </w:p>
+    <w:p>
+      <w:r>
+        <w:t>RS2</w:t>
+      </w:r>
+      <w:r>
+        <w:t xml:space="preserve"> </w:t>
+      </w:r>
+      <w:r>
+        <w:t xml:space="preserve">is aimed </w:t>
+      </w:r>
+      <w:r>
+        <w:t xml:space="preserve">at anyone desiring to do </w:t>
+      </w:r>
+      <w:r>
+        <w:t>FPGA CAD research</w:t>
+      </w:r>
+      <w:r>
+        <w:t xml:space="preserve"> on real Xilinx devices</w:t>
+      </w:r>
+      <w:r>
+        <w:t xml:space="preserve">.  </w:t>
+      </w:r>
+      <w:r>
+        <w:t xml:space="preserve">It is written in </w:t>
+      </w:r>
+      <w:r>
+        <w:t>Java</w:t>
+      </w:r>
+      <w:r>
+        <w:t xml:space="preserve">. </w:t>
+      </w:r>
+      <w:r>
+        <w:t>It also depends on some understanding of Xilinx FPGAs</w:t>
+      </w:r>
+      <w:r>
+        <w:t>, Vivado</w:t>
+      </w:r>
+      <w:r>
+        <w:t xml:space="preserve">, </w:t>
+      </w:r>
+      <w:r>
+        <w:t>and TCL.  H</w:t>
+      </w:r>
+      <w:r>
+        <w:t xml:space="preserve">owever, </w:t>
+      </w:r>
+      <w:r>
+        <w:t xml:space="preserve">the goal is that </w:t>
+      </w:r>
+      <w:r>
+        <w:t xml:space="preserve">this documentation </w:t>
+      </w:r>
+      <w:r>
+        <w:t xml:space="preserve">provides sufficient background and detail to help </w:t>
+      </w:r>
+      <w:r>
+        <w:t xml:space="preserve">bring </w:t>
+      </w:r>
+      <w:r>
+        <w:t xml:space="preserve">developers </w:t>
+      </w:r>
+      <w:r>
+        <w:t>up to speed</w:t>
+      </w:r>
+      <w:r>
+        <w:t xml:space="preserve"> on the needed topics</w:t>
+      </w:r>
+      <w:r>
+        <w:t>.</w:t>
       </w:r>
     </w:p>
     <w:p/>
     <w:p>
       <w:r>
-        <w:t xml:space="preserve">This opens up a world of new CAD research opportunities which were difficult to perform using Rapidsmith.  </w:t>
+        <w:t>RS2</w:t>
+      </w:r>
+      <w:r>
+        <w:t xml:space="preserve"> </w:t>
+      </w:r>
+      <w:r>
+        <w:t xml:space="preserve">by no means is a Xilinx </w:t>
+      </w:r>
+      <w:r>
+        <w:t xml:space="preserve">Vivado </w:t>
+      </w:r>
+      <w:r>
+        <w:t xml:space="preserve">replacement and </w:t>
+      </w:r>
+      <w:r>
+        <w:rPr>
+          <w:b/>
+        </w:rPr>
+        <w:t>cannot</w:t>
+      </w:r>
+      <w:r>
+        <w:t xml:space="preserve"> be used without a valid</w:t>
+      </w:r>
+      <w:r>
+        <w:t xml:space="preserve"> and current</w:t>
+      </w:r>
+      <w:r>
+        <w:t xml:space="preserve"> </w:t>
+      </w:r>
+      <w:r>
+        <w:t xml:space="preserve">license to a </w:t>
+      </w:r>
+      <w:r>
+        <w:t>Xilinx tools installation</w:t>
+      </w:r>
+      <w:r>
+        <w:t xml:space="preserve"> (RS2 cannot generate bitstreams for a design, for example)</w:t>
+      </w:r>
+      <w:r>
+        <w:t xml:space="preserve">.  </w:t>
+      </w:r>
+      <w:r>
+        <w:t xml:space="preserve"> </w:t>
       </w:r>
     </w:p>
     <w:p>
       <w:pPr>
         <w:pStyle w:val="Heading2"/>
       </w:pPr>
-      <w:bookmarkStart w:id="2" w:name="_Toc289261231"/>
-      <w:r>
-        <w:t xml:space="preserve">Who Should Use </w:t>
+      <w:bookmarkStart w:id="3" w:name="_Toc289261232"/>
+      <w:r>
+        <w:t xml:space="preserve">Why </w:t>
       </w:r>
       <w:r>
         <w:t>RS2</w:t>
@@ -710,376 +878,262 @@
       <w:r>
         <w:t>?</w:t>
       </w:r>
-      <w:bookmarkEnd w:id="2"/>
-    </w:p>
-    <w:p>
-      <w:r>
+      <w:bookmarkEnd w:id="3"/>
+    </w:p>
+    <w:p>
+      <w:r>
+        <w:t>The Xilinx-provided TCL interface into Vivado, in theory, provides all that is needed to create any kind of CAD tool desired to augment the capabilities provided by Vivado.  In practice there are a number of problems with that. First, TCL is slow</w:t>
+      </w:r>
+      <w:r>
+        <w:t xml:space="preserve">, far </w:t>
+      </w:r>
+      <w:r>
+        <w:t xml:space="preserve">too slow to </w:t>
+      </w:r>
+      <w:r>
+        <w:t xml:space="preserve">execute </w:t>
+      </w:r>
+      <w:r>
+        <w:t xml:space="preserve">a router for example.  Also the Xilinx TCL interface does not manage memory well.  In our experience, long running scripts eventually cause the system to run out of memory (this has been unofficially confirmed by reading between the lines of the responses we have received to bug reports we have filed).  </w:t>
+      </w:r>
+      <w:r>
+        <w:t xml:space="preserve">Brad White’s MS work also </w:t>
+      </w:r>
+      <w:r>
+        <w:t xml:space="preserve">determined that not 100% of the device information required to do arbitrary CAD manipulations is available through TCL.  As a result, additional tools (and some small amount of manual work) are required to provide </w:t>
+      </w:r>
+      <w:r>
+        <w:t xml:space="preserve">the user (and CAD tools they might like to write) with all </w:t>
+      </w:r>
+      <w:r>
+        <w:t>the physical details on Xilinx part</w:t>
+      </w:r>
+      <w:r>
+        <w:t>s (simply put, some information is not available through the TCL interface)</w:t>
+      </w:r>
+      <w:r>
+        <w:t xml:space="preserve">.  Finally, the ability to export and import designs to/from Vivado and operate on them </w:t>
+      </w:r>
+      <w:r>
+        <w:t xml:space="preserve">outside Vivado </w:t>
+      </w:r>
+      <w:r>
+        <w:t xml:space="preserve">using a modern high-level language </w:t>
+      </w:r>
+      <w:r>
+        <w:t xml:space="preserve">such as Java is a </w:t>
+      </w:r>
+      <w:r>
+        <w:t>hugely</w:t>
+      </w:r>
+      <w:r>
+        <w:t xml:space="preserve"> useful</w:t>
+      </w:r>
+      <w:r>
+        <w:t xml:space="preserve"> capability</w:t>
+      </w:r>
+      <w:r>
+        <w:t>.</w:t>
+      </w:r>
+    </w:p>
+    <w:p/>
+    <w:p>
+      <w:r>
+        <w:lastRenderedPageBreak/>
         <w:t>RS2</w:t>
       </w:r>
       <w:r>
         <w:t xml:space="preserve"> </w:t>
       </w:r>
       <w:r>
-        <w:t xml:space="preserve">is aimed </w:t>
-      </w:r>
-      <w:r>
-        <w:t xml:space="preserve">at anyone desiring to do </w:t>
-      </w:r>
-      <w:r>
-        <w:t>FPGA CAD research</w:t>
-      </w:r>
-      <w:r>
-        <w:t xml:space="preserve"> on real Xilinx devices</w:t>
+        <w:t>(</w:t>
+      </w:r>
+      <w:r>
+        <w:t>in conjunction with Tincr</w:t>
+      </w:r>
+      <w:r>
+        <w:t xml:space="preserve"> which is described in a later section of this document)</w:t>
+      </w:r>
+      <w:r>
+        <w:t xml:space="preserve"> </w:t>
+      </w:r>
+      <w:r>
+        <w:t xml:space="preserve">takes care of all of the </w:t>
+      </w:r>
+      <w:r>
+        <w:t xml:space="preserve">generation of the </w:t>
+      </w:r>
+      <w:r>
+        <w:t xml:space="preserve">FPGA part information that </w:t>
+      </w:r>
+      <w:r>
+        <w:t xml:space="preserve">is required by CAD tools. </w:t>
+      </w:r>
+      <w:r>
+        <w:t xml:space="preserve">It </w:t>
+      </w:r>
+      <w:r>
+        <w:t>also take</w:t>
+      </w:r>
+      <w:r>
+        <w:t>s</w:t>
+      </w:r>
+      <w:r>
+        <w:t xml:space="preserve"> care of exporting/importing designs from and to Vivado</w:t>
+      </w:r>
+      <w:r>
+        <w:t xml:space="preserve"> along with a myriad number of fairly arcane details associated with that process.</w:t>
+      </w:r>
+      <w:r>
+        <w:t xml:space="preserve">  </w:t>
+      </w:r>
+      <w:r>
+        <w:t xml:space="preserve">In addition, </w:t>
+      </w:r>
+      <w:r>
+        <w:t>RS2</w:t>
+      </w:r>
+      <w:r>
+        <w:t xml:space="preserve"> </w:t>
+      </w:r>
+      <w:r>
+        <w:t xml:space="preserve">creates special </w:t>
+      </w:r>
+      <w:r>
+        <w:t xml:space="preserve">device </w:t>
+      </w:r>
+      <w:r>
+        <w:t xml:space="preserve">files from </w:t>
+      </w:r>
+      <w:r>
+        <w:t xml:space="preserve">the XDLRC files produced by Tincr and provides a nice API into </w:t>
+      </w:r>
+      <w:r>
+        <w:t xml:space="preserve">those </w:t>
+      </w:r>
+      <w:r>
+        <w:t>physical device details.  All of th</w:t>
+      </w:r>
+      <w:r>
+        <w:t>is enable</w:t>
+      </w:r>
+      <w:r>
+        <w:t>s</w:t>
+      </w:r>
+      <w:r>
+        <w:t xml:space="preserve"> researchers to have more time to focus on what matters most: their research of new ideas and algorithms.</w:t>
+      </w:r>
+    </w:p>
+    <w:p>
+      <w:pPr>
+        <w:pStyle w:val="Heading2"/>
+      </w:pPr>
+      <w:bookmarkStart w:id="4" w:name="_Toc289261233"/>
+      <w:r>
+        <w:t xml:space="preserve">Which Xilinx Parts does </w:t>
+      </w:r>
+      <w:r>
+        <w:t>RS2</w:t>
+      </w:r>
+      <w:r>
+        <w:t xml:space="preserve"> </w:t>
+      </w:r>
+      <w:r>
+        <w:t>Support?</w:t>
+      </w:r>
+      <w:bookmarkEnd w:id="4"/>
+    </w:p>
+    <w:p>
+      <w:r>
+        <w:t xml:space="preserve">As of the writing of this document, Virtex 7 has </w:t>
+      </w:r>
+      <w:r>
+        <w:t xml:space="preserve">been tested the most and </w:t>
+      </w:r>
+      <w:r>
+        <w:t>is</w:t>
+      </w:r>
+      <w:r>
+        <w:t xml:space="preserve"> currently supported</w:t>
+      </w:r>
+      <w:r>
+        <w:t xml:space="preserve"> in all forms and applications</w:t>
       </w:r>
       <w:r>
         <w:t xml:space="preserve">.  </w:t>
       </w:r>
       <w:r>
-        <w:t xml:space="preserve">It is written in </w:t>
-      </w:r>
-      <w:r>
-        <w:t>Java</w:t>
-      </w:r>
-      <w:r>
-        <w:t xml:space="preserve">. </w:t>
-      </w:r>
-      <w:r>
-        <w:t>It also depends on some understanding of Xilinx FPGAs</w:t>
-      </w:r>
-      <w:r>
-        <w:t>, Vivado</w:t>
-      </w:r>
-      <w:r>
-        <w:t xml:space="preserve">, </w:t>
-      </w:r>
-      <w:r>
-        <w:t>and TCL.  H</w:t>
-      </w:r>
-      <w:r>
-        <w:t xml:space="preserve">owever, </w:t>
-      </w:r>
-      <w:r>
-        <w:t xml:space="preserve">the goal is that </w:t>
-      </w:r>
-      <w:r>
-        <w:t xml:space="preserve">this documentation </w:t>
-      </w:r>
-      <w:r>
-        <w:t xml:space="preserve">provides sufficient background and detail to help </w:t>
-      </w:r>
-      <w:r>
-        <w:t xml:space="preserve">bring </w:t>
-      </w:r>
-      <w:r>
-        <w:t xml:space="preserve">developers </w:t>
-      </w:r>
-      <w:r>
-        <w:t>up to speed</w:t>
-      </w:r>
-      <w:r>
-        <w:t xml:space="preserve"> on the needed topics</w:t>
-      </w:r>
-      <w:r>
-        <w:t>.</w:t>
+        <w:t xml:space="preserve">In addition, an Ultrascale device </w:t>
+      </w:r>
+      <w:r>
+        <w:t xml:space="preserve">file was created and </w:t>
+      </w:r>
+      <w:r>
+        <w:t xml:space="preserve">demonstrated </w:t>
+      </w:r>
+      <w:r>
+        <w:t xml:space="preserve">as a part of Brad White’s MS work </w:t>
+      </w:r>
+      <w:r>
+        <w:t>to show that it is possible.  A</w:t>
+      </w:r>
+      <w:r>
+        <w:t>t some point</w:t>
+      </w:r>
+      <w:r>
+        <w:t>,</w:t>
+      </w:r>
+      <w:r>
+        <w:t xml:space="preserve"> </w:t>
+      </w:r>
+      <w:r>
+        <w:t>Ultrascale should</w:t>
+      </w:r>
+      <w:r>
+        <w:t xml:space="preserve"> be fully supported</w:t>
+      </w:r>
+      <w:r>
+        <w:rPr>
+          <w:rStyle w:val="FootnoteReference"/>
+        </w:rPr>
+        <w:footnoteReference w:id="1"/>
+      </w:r>
+      <w:r>
+        <w:t xml:space="preserve">.  </w:t>
       </w:r>
     </w:p>
     <w:p/>
     <w:p>
       <w:r>
-        <w:t>RS2</w:t>
-      </w:r>
+        <w:t xml:space="preserve">As will be seen later, to generate additional device files for additional parts </w:t>
+      </w:r>
+      <w:r>
+        <w:rPr>
+          <w:i/>
+        </w:rPr>
+        <w:t>within a supported family</w:t>
+      </w:r>
+      <w:r>
+        <w:t xml:space="preserve"> is relativel</w:t>
+      </w:r>
+      <w:r>
+        <w:t>y</w:t>
+      </w:r>
+      <w:r>
+        <w:t xml:space="preserve"> straightforward and can be done by any user.  As will also be seen later, new families can also be supported but this requires </w:t>
+      </w:r>
+      <w:r>
+        <w:t xml:space="preserve">a bit </w:t>
+      </w:r>
+      <w:r>
+        <w:t>more work.</w:t>
+      </w:r>
+      <w:bookmarkStart w:id="5" w:name="_Toc289261234"/>
       <w:r>
         <w:t xml:space="preserve"> </w:t>
       </w:r>
       <w:r>
-        <w:t xml:space="preserve">by no means is a Xilinx </w:t>
-      </w:r>
-      <w:r>
-        <w:t xml:space="preserve">Vivado </w:t>
-      </w:r>
-      <w:r>
-        <w:t xml:space="preserve">replacement and </w:t>
-      </w:r>
-      <w:r>
-        <w:rPr>
-          <w:b/>
-        </w:rPr>
-        <w:t>cannot</w:t>
-      </w:r>
-      <w:r>
-        <w:t xml:space="preserve"> be used without a valid</w:t>
-      </w:r>
-      <w:r>
-        <w:t xml:space="preserve"> and current</w:t>
-      </w:r>
-      <w:r>
-        <w:t xml:space="preserve"> </w:t>
-      </w:r>
-      <w:r>
-        <w:t xml:space="preserve">license to a </w:t>
-      </w:r>
-      <w:r>
-        <w:t xml:space="preserve">Xilinx tools installation.  </w:t>
-      </w:r>
-      <w:r>
-        <w:t xml:space="preserve"> </w:t>
-      </w:r>
-    </w:p>
-    <w:p>
-      <w:pPr>
-        <w:pStyle w:val="Heading2"/>
-      </w:pPr>
-      <w:bookmarkStart w:id="3" w:name="_Toc289261232"/>
-      <w:r>
-        <w:t xml:space="preserve">Why </w:t>
-      </w:r>
-      <w:r>
-        <w:t>RS2</w:t>
-      </w:r>
-      <w:r>
-        <w:t>?</w:t>
-      </w:r>
-      <w:bookmarkEnd w:id="3"/>
-    </w:p>
-    <w:p>
-      <w:r>
-        <w:t>The Xilinx-provided TCL interface into Vivado, in theory, provides all that is needed to create any kind of CAD tool desired to augment the capabilities provided by Vivado.  In practice there are a number of problems with that. First, TCL is slow</w:t>
-      </w:r>
-      <w:r>
-        <w:t xml:space="preserve">, far </w:t>
-      </w:r>
-      <w:r>
-        <w:t xml:space="preserve">too slow to </w:t>
-      </w:r>
-      <w:r>
-        <w:t xml:space="preserve">execute </w:t>
-      </w:r>
-      <w:r>
-        <w:t xml:space="preserve">a router for example.  Also the Xilinx TCL interface does not manage memory well.  In our experience, long running scripts eventually cause the system to run out of memory (this has been unofficially confirmed by reading between the lines of the responses we have received to bug reports we have filed).  </w:t>
-      </w:r>
-      <w:r>
-        <w:t xml:space="preserve">Brad White’s MS work also </w:t>
-      </w:r>
-      <w:r>
-        <w:t xml:space="preserve">determined that not 100% of the device information required to do arbitrary CAD manipulations is available through TCL.  As a result, additional tools (and some small amount of manual work) are required to provide </w:t>
-      </w:r>
-      <w:r>
-        <w:t xml:space="preserve">the user (and CAD tools they might like to write) with all </w:t>
-      </w:r>
-      <w:r>
-        <w:t>the physical details on Xilinx part</w:t>
-      </w:r>
-      <w:r>
-        <w:t>s (simply put, some information is not available through the TCL interface)</w:t>
-      </w:r>
-      <w:r>
-        <w:t xml:space="preserve">.  Finally, the ability to export and import designs to/from Vivado and operate on them </w:t>
-      </w:r>
-      <w:r>
-        <w:t xml:space="preserve">outside Vivado </w:t>
-      </w:r>
-      <w:r>
-        <w:t xml:space="preserve">using a modern high-level language </w:t>
-      </w:r>
-      <w:r>
-        <w:t xml:space="preserve">such as Java is a </w:t>
-      </w:r>
-      <w:r>
-        <w:t>hugely</w:t>
-      </w:r>
-      <w:r>
-        <w:t xml:space="preserve"> useful</w:t>
-      </w:r>
-      <w:r>
-        <w:t xml:space="preserve"> capability</w:t>
-      </w:r>
-      <w:r>
-        <w:t>.</w:t>
-      </w:r>
-    </w:p>
-    <w:p/>
-    <w:p>
-      <w:r>
-        <w:t>RS2</w:t>
-      </w:r>
-      <w:r>
-        <w:t xml:space="preserve"> </w:t>
-      </w:r>
-      <w:r>
-        <w:t>(</w:t>
-      </w:r>
-      <w:r>
-        <w:t>in conjunction with Tincr</w:t>
-      </w:r>
-      <w:r>
-        <w:t xml:space="preserve"> which is described in a later section of this document)</w:t>
-      </w:r>
-      <w:r>
-        <w:t xml:space="preserve"> </w:t>
-      </w:r>
-      <w:r>
-        <w:t xml:space="preserve">takes care of all of the </w:t>
-      </w:r>
-      <w:r>
-        <w:t xml:space="preserve">generation of the </w:t>
-      </w:r>
-      <w:r>
-        <w:t xml:space="preserve">FPGA part information that </w:t>
-      </w:r>
-      <w:r>
-        <w:t xml:space="preserve">is required by CAD tools. </w:t>
-      </w:r>
-      <w:r>
-        <w:t xml:space="preserve">It </w:t>
-      </w:r>
-      <w:r>
-        <w:t>also take</w:t>
-      </w:r>
-      <w:r>
-        <w:t>s</w:t>
-      </w:r>
-      <w:r>
-        <w:t xml:space="preserve"> care of exporting/importing </w:t>
-      </w:r>
-      <w:r>
-        <w:lastRenderedPageBreak/>
-        <w:t>designs from and to Vivado</w:t>
-      </w:r>
-      <w:r>
-        <w:t xml:space="preserve"> along with a myriad number of fairly arcane details associated with that process.</w:t>
-      </w:r>
-      <w:r>
-        <w:t xml:space="preserve">  </w:t>
-      </w:r>
-      <w:r>
-        <w:t xml:space="preserve">In addition, </w:t>
-      </w:r>
-      <w:r>
-        <w:t>RS2</w:t>
-      </w:r>
-      <w:r>
-        <w:t xml:space="preserve"> </w:t>
-      </w:r>
-      <w:r>
-        <w:t xml:space="preserve">creates special </w:t>
-      </w:r>
-      <w:r>
-        <w:t xml:space="preserve">device </w:t>
-      </w:r>
-      <w:r>
-        <w:t xml:space="preserve">files from </w:t>
-      </w:r>
-      <w:r>
-        <w:t xml:space="preserve">the XDLRC files produced by Tincr and provides a nice API into </w:t>
-      </w:r>
-      <w:r>
-        <w:t xml:space="preserve">those </w:t>
-      </w:r>
-      <w:r>
-        <w:t>physical device details.  All of th</w:t>
-      </w:r>
-      <w:r>
-        <w:t>is enable</w:t>
-      </w:r>
-      <w:r>
-        <w:t>s</w:t>
-      </w:r>
-      <w:r>
-        <w:t xml:space="preserve"> researchers to have more time to focus on what matters most: their research of new ideas and algorithms.</w:t>
-      </w:r>
-    </w:p>
-    <w:p>
-      <w:pPr>
-        <w:pStyle w:val="Heading2"/>
-      </w:pPr>
-      <w:bookmarkStart w:id="4" w:name="_Toc289261233"/>
-      <w:r>
-        <w:t xml:space="preserve">Which Xilinx Parts does </w:t>
-      </w:r>
-      <w:r>
-        <w:t>RS2</w:t>
-      </w:r>
-      <w:r>
-        <w:t xml:space="preserve"> </w:t>
-      </w:r>
-      <w:r>
-        <w:t>Support?</w:t>
-      </w:r>
-      <w:bookmarkEnd w:id="4"/>
-    </w:p>
-    <w:p>
-      <w:r>
-        <w:t xml:space="preserve">As of the writing of this document, Virtex 7 has </w:t>
-      </w:r>
-      <w:r>
-        <w:t>been tested the most and are currently supported</w:t>
-      </w:r>
-      <w:r>
-        <w:t xml:space="preserve"> in all forms and applications</w:t>
-      </w:r>
-      <w:r>
-        <w:t xml:space="preserve">.  </w:t>
-      </w:r>
-      <w:r>
-        <w:t xml:space="preserve">In addition, an Ultrascale device </w:t>
-      </w:r>
-      <w:r>
-        <w:t xml:space="preserve">file was created and </w:t>
-      </w:r>
-      <w:r>
-        <w:t xml:space="preserve">demonstrated </w:t>
-      </w:r>
-      <w:r>
-        <w:t xml:space="preserve">as a part of Brad White’s MS work </w:t>
-      </w:r>
-      <w:r>
-        <w:t>and</w:t>
-      </w:r>
-      <w:r>
-        <w:t>,</w:t>
-      </w:r>
-      <w:r>
-        <w:t xml:space="preserve"> at some point</w:t>
-      </w:r>
-      <w:r>
-        <w:t>,</w:t>
-      </w:r>
-      <w:r>
-        <w:t xml:space="preserve"> </w:t>
-      </w:r>
-      <w:r>
-        <w:t>Ultrascale should</w:t>
-      </w:r>
-      <w:r>
-        <w:t xml:space="preserve"> be fully supported</w:t>
-      </w:r>
-      <w:r>
-        <w:rPr>
-          <w:rStyle w:val="FootnoteReference"/>
-        </w:rPr>
-        <w:footnoteReference w:id="1"/>
-      </w:r>
-      <w:r>
-        <w:t xml:space="preserve">.  </w:t>
-      </w:r>
-    </w:p>
-    <w:p/>
-    <w:p>
-      <w:r>
-        <w:t xml:space="preserve">As will be seen later, to generate additional device files for additional parts </w:t>
-      </w:r>
-      <w:r>
-        <w:rPr>
-          <w:i/>
-        </w:rPr>
-        <w:t>within a supported family</w:t>
-      </w:r>
-      <w:r>
-        <w:t xml:space="preserve"> is relativel straightforward and can be done by any user.  As will also be seen later, new families can also be supported but this requires more work.</w:t>
-      </w:r>
-      <w:bookmarkStart w:id="5" w:name="_Toc289261234"/>
-      <w:r>
-        <w:t xml:space="preserve"> </w:t>
+        <w:t xml:space="preserve"> As time goes on the process will become simpler – that is one of the goals for RS2 moving forward.</w:t>
       </w:r>
     </w:p>
     <w:p>
@@ -1161,7 +1215,15 @@
         <w:t xml:space="preserve">FPGAs which are accessible via XDL </w:t>
       </w:r>
       <w:r>
-        <w:t xml:space="preserve">and Vivado’s TCL </w:t>
+        <w:t xml:space="preserve">and </w:t>
+      </w:r>
+      <w:proofErr w:type="spellStart"/>
+      <w:r>
+        <w:t>Vivado’s</w:t>
+      </w:r>
+      <w:proofErr w:type="spellEnd"/>
+      <w:r>
+        <w:t xml:space="preserve"> TCL </w:t>
       </w:r>
       <w:r>
         <w:t>are available in RapidSmith</w:t>
@@ -1173,7 +1235,7 @@
         <w:t>RS2</w:t>
       </w:r>
       <w:r>
-        <w:t>.  Our understanding is that VPR currently is limited to FPGA features which can be described using VPR's architectural description facilities.</w:t>
+        <w:t>.  VPR currently is limited to FPGA features which can be described using VPR's architectural description facilities.</w:t>
       </w:r>
       <w:r>
         <w:t xml:space="preserve">   </w:t>
@@ -1191,7 +1253,13 @@
     </w:p>
     <w:p>
       <w:r>
-        <w:t xml:space="preserve">We have found Java to be a </w:t>
+        <w:t>We have found Java to be a</w:t>
+      </w:r>
+      <w:r>
+        <w:t>n excellent</w:t>
+      </w:r>
+      <w:r>
+        <w:t xml:space="preserve"> </w:t>
       </w:r>
       <w:r>
         <w:t>rapid</w:t>
@@ -1200,10 +1268,22 @@
         <w:t xml:space="preserve"> </w:t>
       </w:r>
       <w:r>
-        <w:t>prototyping platform for FPGA CAD tools.  The Java libraries are rich with data structures useful for such applications and Java eliminates the need to clean up objects in memory.  This eliminates the time needed to debug such things in other development platforms, leaving more time for the researcher to focus on the real research at hand.</w:t>
-      </w:r>
-      <w:r>
-        <w:t xml:space="preserve">  Our experience over the past decade is that for student research projects, the lack of memory management and its associated errors has greatly improved our student productivity and led to far more stable CAD tools.</w:t>
+        <w:t>prototyping platform for FPGA CAD tools.  The Java libraries are rich with data structures useful for such applications and Java eliminates the need to clean up objects in memory.  This eliminates the time needed to debug such things, leaving more time for the researcher to focus on the real research at hand.</w:t>
+      </w:r>
+      <w:r>
+        <w:t xml:space="preserve">  Our experience over the past decade is that for student research projects, the lack of memory management </w:t>
+      </w:r>
+      <w:r>
+        <w:t xml:space="preserve">problems (dangling pointers, memory leaks, …) </w:t>
+      </w:r>
+      <w:r>
+        <w:t xml:space="preserve">and </w:t>
+      </w:r>
+      <w:r>
+        <w:t>the</w:t>
+      </w:r>
+      <w:r>
+        <w:t xml:space="preserve"> associated errors has greatly improved our student productivity and led to far more stable CAD tools.</w:t>
       </w:r>
     </w:p>
     <w:p/>
@@ -1245,12 +1325,28 @@
         <w:pStyle w:val="Heading3"/>
       </w:pPr>
       <w:r>
-        <w:t>What Was The Original RapidSmith?</w:t>
-      </w:r>
-    </w:p>
-    <w:p>
-      <w:r>
-        <w:t xml:space="preserve">The original RapidSmith was written by Christopher Lavin as a part of his PhD work at BYU.  It was based on the Xilinx Design Language (XDL) which provides a human-readable file format equivalent to the Xilinx proprietary Netlist Circuit Description (NCD) of ISE.  With RapidSmith, researchers were able to import XDL/NCD, manipulate, place, route and export designs among a variety of design transformations.  The RapidSmith project made an excellent test bed to try out new ideas and algorithms for FPGA CAD research as code could quickly be written to take advantage of the APIs available.  </w:t>
+        <w:t xml:space="preserve">What Was </w:t>
+      </w:r>
+      <w:proofErr w:type="gramStart"/>
+      <w:r>
+        <w:t>The</w:t>
+      </w:r>
+      <w:proofErr w:type="gramEnd"/>
+      <w:r>
+        <w:t xml:space="preserve"> Original RapidSmith?</w:t>
+      </w:r>
+    </w:p>
+    <w:p>
+      <w:r>
+        <w:t xml:space="preserve">The original RapidSmith was written by Christopher Lavin as a part of his PhD work at BYU.  It was based on the Xilinx Design Language (XDL) which provides a human-readable file format equivalent to the Xilinx proprietary </w:t>
+      </w:r>
+      <w:proofErr w:type="spellStart"/>
+      <w:r>
+        <w:t>Netlist</w:t>
+      </w:r>
+      <w:proofErr w:type="spellEnd"/>
+      <w:r>
+        <w:t xml:space="preserve"> Circuit Description (NCD) of ISE.  With RapidSmith, researchers were able to import XDL/NCD, manipulate, place, route and export designs among a variety of design transformations.  The RapidSmith project made an excellent test bed to try out new ideas and algorithms for FPGA CAD research as code could quickly be written to take advantage of the APIs available.  </w:t>
       </w:r>
     </w:p>
     <w:p/>
@@ -1281,7 +1377,15 @@
     </w:p>
     <w:p>
       <w:r>
-        <w:t xml:space="preserve">With the announced end of ISE (with the Virtex7 family of parts being the last family to be supported by ISE), there was no path forward to newer parts using RapidSmith.  This is because XDL is not available with Vivado. However, with Vivado Xilinx has provided an extensive TCL scripting capability which it initially looked as if it could provide a similar capability to that provided by XDL in terms of accessing both Vivado’s design and device data and in terms of creating and modifying Vivado designs.  The development of RS2 consisted of two parts. </w:t>
+        <w:t xml:space="preserve">With the announced end of ISE (with the Virtex7 family of parts being the last family to be supported by ISE), there was no path forward to newer parts using RapidSmith.  This is because XDL is not available with Vivado. However, with Vivado Xilinx has provided an extensive TCL scripting capability which it initially looked as if it could provide a similar capability to that provided by XDL in terms of accessing both </w:t>
+      </w:r>
+      <w:proofErr w:type="spellStart"/>
+      <w:r>
+        <w:t>Vivado’s</w:t>
+      </w:r>
+      <w:proofErr w:type="spellEnd"/>
+      <w:r>
+        <w:t xml:space="preserve"> design and device data and in terms of creating and modifying Vivado designs.  The development of RS2 consisted of two parts. </w:t>
       </w:r>
     </w:p>
     <w:p>
@@ -1297,6 +1401,9 @@
         <w:t>In the first part, the Vivado TCL capability was investigated to ensure that, indeed, it did provide the needed ability to access design and device data and export that to external tools such as RapidSmith.  This resulted in the Tincr project, led by Brad White as a part of his MS work at BYU</w:t>
       </w:r>
       <w:r>
+        <w:t>,</w:t>
+      </w:r>
+      <w:r>
         <w:t xml:space="preserve"> with Thomas Townsend making additions as a part of his research</w:t>
       </w:r>
       <w:r>
@@ -1306,10 +1413,21 @@
     <w:p/>
     <w:p>
       <w:r>
-        <w:t xml:space="preserve">Tincr is a TCL-based library of routines which (a) provide a variety of functions to simply make working with Vivado via TCL simpler, (b) provide a way to export all the data associated with a Vivado design into what is called a Tincr Checkpoint (TCP), (c) provide a way to reimport Tincr Checkpoints back into Vivado, and (d) access device data from Vivado and output that data in the form of XDLRC files (these are the files which XDL used to describe devices and are necessary for RapidSmith to understand the structure of and the resources  available for use in a given Xilinx part.  Tincr is available at Github.com as the project </w:t>
-      </w:r>
-      <w:r>
-        <w:t>byuccl/Tincr</w:t>
+        <w:t>Tincr is a TCL-based library of routines which (a) provide a variety of functions to simply make working with Vivado via TCL simpler, (b) provide a way to export all the data associated with a Vivado design into what is called a Tincr Checkpoint (TCP), (c) provide a way to reimport Tincr Checkpoints back into Vivado, and (d) access device data from Vivado and output that data in the form of XDLRC files (these are the files which XDL used to describe devices and are necessary for RapidSmith to understand the structure of and the resources  available for use in a given Xilinx part</w:t>
+      </w:r>
+      <w:r>
+        <w:t>)</w:t>
+      </w:r>
+      <w:r>
+        <w:t xml:space="preserve">.  Tincr is available at Github.com as the project </w:t>
+      </w:r>
+      <w:proofErr w:type="spellStart"/>
+      <w:r>
+        <w:t>byuccl</w:t>
+      </w:r>
+      <w:proofErr w:type="spellEnd"/>
+      <w:r>
+        <w:t>/Tincr</w:t>
       </w:r>
       <w:r>
         <w:t xml:space="preserve">.  Tincr is described in two publications: </w:t>
@@ -1322,7 +1440,15 @@
       </w:pPr>
       <w:r>
         <w:lastRenderedPageBreak/>
-        <w:t>B. White and B. Nelson, "Tincr — A custom CAD tool framework for Vivado," 2014 International Conference on ReConFigurable Computing and FPGAs (ReConFig14)</w:t>
+        <w:t xml:space="preserve">B. White and B. Nelson, "Tincr — A custom CAD tool framework for Vivado," 2014 International Conference on </w:t>
+      </w:r>
+      <w:proofErr w:type="spellStart"/>
+      <w:r>
+        <w:t>ReConFigurable</w:t>
+      </w:r>
+      <w:proofErr w:type="spellEnd"/>
+      <w:r>
+        <w:t xml:space="preserve"> Computing and FPGAs (ReConFig14)</w:t>
       </w:r>
       <w:r>
         <w:t>, Cancun, 2014, pp. 1-6, DOI</w:t>
@@ -1387,7 +1513,15 @@
         <w:t>his</w:t>
       </w:r>
       <w:r>
-        <w:t xml:space="preserve"> PhD work by Travis Haroldsen at BYU.  As of this writing, an initial paper on RS2 has appeared:</w:t>
+        <w:t xml:space="preserve"> PhD work by Travis </w:t>
+      </w:r>
+      <w:proofErr w:type="spellStart"/>
+      <w:r>
+        <w:t>Haroldsen</w:t>
+      </w:r>
+      <w:proofErr w:type="spellEnd"/>
+      <w:r>
+        <w:t xml:space="preserve"> at BYU.  As of this writing, an initial paper on RS2 has appeared:</w:t>
       </w:r>
     </w:p>
     <w:p/>
@@ -1407,7 +1541,15 @@
         </w:rPr>
       </w:pPr>
       <w:r>
-        <w:t>Travis Haroldsen, Brent Nelson</w:t>
+        <w:t xml:space="preserve">Travis </w:t>
+      </w:r>
+      <w:proofErr w:type="spellStart"/>
+      <w:r>
+        <w:t>Haroldsen</w:t>
+      </w:r>
+      <w:proofErr w:type="spellEnd"/>
+      <w:r>
+        <w:t>, Brent Nelson</w:t>
       </w:r>
       <w:r>
         <w:t>,</w:t>
@@ -1476,13 +1618,27 @@
         <w:t>This About XDL</w:t>
       </w:r>
       <w:r>
-        <w:t xml:space="preserve"> and How </w:t>
+        <w:t xml:space="preserve"> </w:t>
+      </w:r>
+      <w:r>
+        <w:t xml:space="preserve">and XDLRC </w:t>
+      </w:r>
+      <w:r>
+        <w:t xml:space="preserve">and How </w:t>
       </w:r>
       <w:r>
         <w:t xml:space="preserve">Does </w:t>
       </w:r>
       <w:r>
-        <w:t>RS2 Fit Into That</w:t>
+        <w:t xml:space="preserve">RS2 Fit </w:t>
+      </w:r>
+      <w:proofErr w:type="gramStart"/>
+      <w:r>
+        <w:t>Into</w:t>
+      </w:r>
+      <w:proofErr w:type="gramEnd"/>
+      <w:r>
+        <w:t xml:space="preserve"> That</w:t>
       </w:r>
       <w:r>
         <w:t>?</w:t>
@@ -1502,7 +1658,13 @@
         </w:numPr>
       </w:pPr>
       <w:r>
-        <w:t xml:space="preserve">An XDLRC file was a complete description of a given Xilinx FPGA, describing every tile, every switchbox, every wire segment, and every PIP in the part.  Rapidsmith was able to process this information and use it to support the creation of CAD tools such as placers and routers.  </w:t>
+        <w:t>An XDLRC file was a complete description of a given Xilinx FPGA, describing every tile, every switchbox, every wire segment, and every PIP in the part.  Rapid</w:t>
+      </w:r>
+      <w:r>
+        <w:t>S</w:t>
+      </w:r>
+      <w:r>
+        <w:t xml:space="preserve">mith was able to process this information and use it to support the creation of CAD tools such as placers and routers.  </w:t>
       </w:r>
     </w:p>
     <w:p>
@@ -1796,14 +1958,27 @@
       <w:r>
         <w:t xml:space="preserve">Figure </w:t>
       </w:r>
-      <w:fldSimple w:instr=" SEQ Figure \* ARABIC ">
-        <w:r>
-          <w:rPr>
-            <w:noProof/>
-          </w:rPr>
-          <w:t>1</w:t>
-        </w:r>
-      </w:fldSimple>
+      <w:r>
+        <w:fldChar w:fldCharType="begin"/>
+      </w:r>
+      <w:r>
+        <w:instrText xml:space="preserve"> SEQ Figure \* ARABIC </w:instrText>
+      </w:r>
+      <w:r>
+        <w:fldChar w:fldCharType="separate"/>
+      </w:r>
+      <w:r>
+        <w:rPr>
+          <w:noProof/>
+        </w:rPr>
+        <w:t>1</w:t>
+      </w:r>
+      <w:r>
+        <w:rPr>
+          <w:noProof/>
+        </w:rPr>
+        <w:fldChar w:fldCharType="end"/>
+      </w:r>
       <w:bookmarkEnd w:id="8"/>
       <w:r>
         <w:t xml:space="preserve"> – </w:t>
@@ -1995,7 +2170,23 @@
         <w:t xml:space="preserve">or later </w:t>
       </w:r>
       <w:r>
-        <w:t>NOTE: If you plan on using the Qt Jambi framework in a Windows environment, you will need the 32-bit JRE (Qt Jambi 4.6.3 ha</w:t>
+        <w:t xml:space="preserve">NOTE: If you plan on using the </w:t>
+      </w:r>
+      <w:proofErr w:type="spellStart"/>
+      <w:r>
+        <w:t>Qt</w:t>
+      </w:r>
+      <w:proofErr w:type="spellEnd"/>
+      <w:r>
+        <w:t xml:space="preserve"> Jambi framework in a Windows environment, you will need the 32-bit JRE (</w:t>
+      </w:r>
+      <w:proofErr w:type="spellStart"/>
+      <w:r>
+        <w:t>Qt</w:t>
+      </w:r>
+      <w:proofErr w:type="spellEnd"/>
+      <w:r>
+        <w:t xml:space="preserve"> Jambi 4.6.3 ha</w:t>
       </w:r>
       <w:r>
         <w:t>d</w:t>
@@ -2033,19 +2224,43 @@
       </w:r>
       <w:bookmarkEnd w:id="15"/>
       <w:r>
-        <w:t xml:space="preserve"> For Command Line Usage</w:t>
+        <w:t xml:space="preserve"> </w:t>
+      </w:r>
+      <w:proofErr w:type="gramStart"/>
+      <w:r>
+        <w:t>For</w:t>
+      </w:r>
+      <w:proofErr w:type="gramEnd"/>
+      <w:r>
+        <w:t xml:space="preserve"> Command Line Usage</w:t>
       </w:r>
       <w:bookmarkEnd w:id="16"/>
     </w:p>
     <w:p>
       <w:r>
-        <w:t xml:space="preserve">The first task is to acquire RS2.  This will require a git client.  You can acquire the RS2 distribution by executing the following: </w:t>
+        <w:t xml:space="preserve">The first task is to acquire RS2.  This will require a </w:t>
+      </w:r>
+      <w:proofErr w:type="spellStart"/>
+      <w:r>
+        <w:t>git</w:t>
+      </w:r>
+      <w:proofErr w:type="spellEnd"/>
+      <w:r>
+        <w:t xml:space="preserve"> client.  You can acquire the RS2 distribution by executing the following: </w:t>
       </w:r>
     </w:p>
     <w:p/>
     <w:p>
       <w:r>
-        <w:t xml:space="preserve">     git clone </w:t>
+        <w:t>     </w:t>
+      </w:r>
+      <w:proofErr w:type="spellStart"/>
+      <w:r>
+        <w:t>git</w:t>
+      </w:r>
+      <w:proofErr w:type="spellEnd"/>
+      <w:r>
+        <w:t xml:space="preserve"> clone </w:t>
       </w:r>
       <w:hyperlink r:id="rId13" w:history="1">
         <w:r>
@@ -2137,7 +2352,23 @@
     <w:p/>
     <w:p>
       <w:r>
-        <w:t>    gradlew eclipse    # Will need to change the permissions of gradlew to allow execution</w:t>
+        <w:t xml:space="preserve">    </w:t>
+      </w:r>
+      <w:proofErr w:type="spellStart"/>
+      <w:r>
+        <w:t>gradlew</w:t>
+      </w:r>
+      <w:proofErr w:type="spellEnd"/>
+      <w:r>
+        <w:t xml:space="preserve"> eclipse    # Will need to change the permissions of </w:t>
+      </w:r>
+      <w:proofErr w:type="spellStart"/>
+      <w:r>
+        <w:t>gradlew</w:t>
+      </w:r>
+      <w:proofErr w:type="spellEnd"/>
+      <w:r>
+        <w:t xml:space="preserve"> to allow execution</w:t>
       </w:r>
     </w:p>
     <w:p>
@@ -2149,19 +2380,46 @@
     <w:p>
       <w:r>
         <w:lastRenderedPageBreak/>
-        <w:t xml:space="preserve">This will create a .project file.  Once you have done this you can import the project into Eclipse by opening Eclipse and selecting: </w:t>
+        <w:t>Executing these</w:t>
+      </w:r>
+      <w:r>
+        <w:t xml:space="preserve"> will create </w:t>
+      </w:r>
+      <w:proofErr w:type="gramStart"/>
+      <w:r>
+        <w:t>a .project</w:t>
+      </w:r>
+      <w:proofErr w:type="gramEnd"/>
+      <w:r>
+        <w:t xml:space="preserve"> file.  Once you have done this you can import the project into Eclipse by opening Eclipse and selecting: </w:t>
       </w:r>
     </w:p>
     <w:p/>
     <w:p>
       <w:r>
-        <w:t xml:space="preserve">    File-&gt;Open Projects From File System </w:t>
+        <w:t xml:space="preserve">    File-&gt;Open Projects </w:t>
+      </w:r>
+      <w:proofErr w:type="gramStart"/>
+      <w:r>
+        <w:t>From</w:t>
+      </w:r>
+      <w:proofErr w:type="gramEnd"/>
+      <w:r>
+        <w:t xml:space="preserve"> File System </w:t>
       </w:r>
     </w:p>
     <w:p/>
     <w:p>
       <w:r>
-        <w:t xml:space="preserve">and pointing it to the RapidSmith2 directory created when you cloned RS2 from github above. </w:t>
+        <w:t xml:space="preserve">and pointing it to the RapidSmith2 directory created when you cloned RS2 from </w:t>
+      </w:r>
+      <w:proofErr w:type="spellStart"/>
+      <w:r>
+        <w:t>github</w:t>
+      </w:r>
+      <w:proofErr w:type="spellEnd"/>
+      <w:r>
+        <w:t xml:space="preserve"> above. </w:t>
       </w:r>
     </w:p>
     <w:p/>
@@ -2170,7 +2428,15 @@
         <w:t xml:space="preserve">All of the Java source files will be found </w:t>
       </w:r>
       <w:r>
-        <w:t xml:space="preserve">in Eclipse under src/main/java.  </w:t>
+        <w:t xml:space="preserve">in Eclipse under </w:t>
+      </w:r>
+      <w:proofErr w:type="spellStart"/>
+      <w:r>
+        <w:t>src</w:t>
+      </w:r>
+      <w:proofErr w:type="spellEnd"/>
+      <w:r>
+        <w:t xml:space="preserve">/main/java.  </w:t>
       </w:r>
       <w:r>
         <w:t xml:space="preserve"> </w:t>
@@ -2194,7 +2460,23 @@
     <w:p/>
     <w:p>
       <w:r>
-        <w:t xml:space="preserve">     gradlew build     # Will need to change the permissions of gradlew to allow execution </w:t>
+        <w:t>     </w:t>
+      </w:r>
+      <w:proofErr w:type="spellStart"/>
+      <w:r>
+        <w:t>gradlew</w:t>
+      </w:r>
+      <w:proofErr w:type="spellEnd"/>
+      <w:r>
+        <w:t xml:space="preserve"> build     # Will need to change the permissions of </w:t>
+      </w:r>
+      <w:proofErr w:type="spellStart"/>
+      <w:r>
+        <w:t>gradlew</w:t>
+      </w:r>
+      <w:proofErr w:type="spellEnd"/>
+      <w:r>
+        <w:t xml:space="preserve"> to allow execution </w:t>
       </w:r>
     </w:p>
     <w:p>
@@ -2247,7 +2529,31 @@
         <w:t xml:space="preserve">full jar of the RS2 build along </w:t>
       </w:r>
       <w:r>
-        <w:t>with copies of other needed jar files. You should add them all to your CLASSPATH except the qtjambi ones - just add the qtjambi one for your particular system (note there is no 64-bit qtjambi for windows</w:t>
+        <w:t xml:space="preserve">with copies of other needed jar files. You should add them all to your CLASSPATH except the </w:t>
+      </w:r>
+      <w:proofErr w:type="spellStart"/>
+      <w:r>
+        <w:t>qtjambi</w:t>
+      </w:r>
+      <w:proofErr w:type="spellEnd"/>
+      <w:r>
+        <w:t xml:space="preserve"> ones - just add the </w:t>
+      </w:r>
+      <w:proofErr w:type="spellStart"/>
+      <w:r>
+        <w:t>qtjambi</w:t>
+      </w:r>
+      <w:proofErr w:type="spellEnd"/>
+      <w:r>
+        <w:t xml:space="preserve"> one for your particular system (note there is no 64-bit </w:t>
+      </w:r>
+      <w:proofErr w:type="spellStart"/>
+      <w:r>
+        <w:t>qtjambi</w:t>
+      </w:r>
+      <w:proofErr w:type="spellEnd"/>
+      <w:r>
+        <w:t xml:space="preserve"> for windows</w:t>
       </w:r>
       <w:r>
         <w:t xml:space="preserve"> so use the 32-bit one</w:t>
@@ -2260,6 +2566,33 @@
     <w:p>
       <w:r>
         <w:t xml:space="preserve">At this point you should be able to write tools that use RS2. </w:t>
+      </w:r>
+    </w:p>
+    <w:p/>
+    <w:p>
+      <w:r>
+        <w:t>An obvious thing to try is to mix and match – developing in Eclipse but then running the resulting apps from the command line.  Just be aware that Eclipse puts its compiled .class files in very different places tha</w:t>
+      </w:r>
+      <w:r>
+        <w:t>n</w:t>
+      </w:r>
+      <w:r>
+        <w:t xml:space="preserve"> </w:t>
+      </w:r>
+      <w:r>
+        <w:t xml:space="preserve">where </w:t>
+      </w:r>
+      <w:r>
+        <w:t xml:space="preserve">the manual build process puts its .class files.  </w:t>
+      </w:r>
+      <w:r>
+        <w:t xml:space="preserve">Make sure </w:t>
+      </w:r>
+      <w:r>
+        <w:t xml:space="preserve">you understand that </w:t>
+      </w:r>
+      <w:r>
+        <w:t>before you try that.</w:t>
       </w:r>
     </w:p>
     <w:p>
@@ -2281,7 +2614,43 @@
         </w:numPr>
       </w:pPr>
       <w:r>
-        <w:t xml:space="preserve">The instructions above require you to set the RAPIDSMITH_PATH environment variable.  If running from the command line, the environment variables can be added to your .bash_profile file as in any other UNIX-like system.  However, if using an IDE such as Eclipse, you either need to define the environment variable for every Run Configuration you create or you need to add the definition system-wide in OS X.  This can be done, but how to do so differs based on what OS X version you are running (and seems to have changed a number of times over the years).  Search the web for instructions for how to do so if you desire. </w:t>
+        <w:t>The instructions above require you to set the RAPIDSMITH_PATH environment variable.  If running from the command line, the environment variables can be added to your .</w:t>
+      </w:r>
+      <w:proofErr w:type="spellStart"/>
+      <w:r>
+        <w:t>bash_profile</w:t>
+      </w:r>
+      <w:proofErr w:type="spellEnd"/>
+      <w:r>
+        <w:t xml:space="preserve"> file as in any other UNIX-like system.  However, if using an IDE such as Eclipse, you either need to define the environment variable for every Run Configuration you create </w:t>
+      </w:r>
+      <w:r>
+        <w:t xml:space="preserve">you create in Eclipse </w:t>
+      </w:r>
+      <w:r>
+        <w:t xml:space="preserve">or you need to add the </w:t>
+      </w:r>
+      <w:r>
+        <w:t xml:space="preserve">RAPIDSMITH_PATH </w:t>
+      </w:r>
+      <w:r>
+        <w:t xml:space="preserve">definition system-wide in OS X.  This can be done, but how to do so differs based on what OS X version you are running (and seems to have changed a number of times over the years).  Search the web for instructions for how to do so if you desire. </w:t>
+      </w:r>
+      <w:r>
+        <w:t xml:space="preserve">  Hint: you will likely have to edit </w:t>
+      </w:r>
+      <w:proofErr w:type="gramStart"/>
+      <w:r>
+        <w:t>some .</w:t>
+      </w:r>
+      <w:proofErr w:type="spellStart"/>
+      <w:r>
+        <w:t>plist</w:t>
+      </w:r>
+      <w:proofErr w:type="spellEnd"/>
+      <w:proofErr w:type="gramEnd"/>
+      <w:r>
+        <w:t xml:space="preserve"> files.</w:t>
       </w:r>
     </w:p>
     <w:p>
@@ -2293,16 +2662,26 @@
         </w:numPr>
       </w:pPr>
       <w:r>
-        <w:t>Another difference for OS X is that when running programs that use Qt in Java under Mac OS X, the user will need to supply an extra JVM switch, “</w:t>
-      </w:r>
-      <w:r>
-        <w:t>-XstartOnFirstThread</w:t>
-      </w:r>
-      <w:r>
-        <w:t>”</w:t>
-      </w:r>
-      <w:r>
-        <w:t>.</w:t>
+        <w:t xml:space="preserve">Another difference for OS X is that when running programs that use </w:t>
+      </w:r>
+      <w:proofErr w:type="spellStart"/>
+      <w:r>
+        <w:t>Qt</w:t>
+      </w:r>
+      <w:proofErr w:type="spellEnd"/>
+      <w:r>
+        <w:t xml:space="preserve"> in Java under Mac OS X, the user will need to supply an extra JVM switch, “</w:t>
+      </w:r>
+      <w:r>
+        <w:t>-</w:t>
+      </w:r>
+      <w:proofErr w:type="spellStart"/>
+      <w:r>
+        <w:t>XstartOnFirstThread</w:t>
+      </w:r>
+      <w:proofErr w:type="spellEnd"/>
+      <w:r>
+        <w:t>”.</w:t>
       </w:r>
     </w:p>
     <w:p/>
@@ -2317,24 +2696,46 @@
     <w:p/>
     <w:p>
       <w:r>
-        <w:t>At this point you can test your installation by executing the java DeviceBrowser program (</w:t>
-      </w:r>
+        <w:t xml:space="preserve">At this point you can test your installation by executing the java </w:t>
+      </w:r>
+      <w:proofErr w:type="spellStart"/>
+      <w:r>
+        <w:t>DeviceBrowser</w:t>
+      </w:r>
+      <w:proofErr w:type="spellEnd"/>
+      <w:r>
+        <w:t xml:space="preserve"> program (</w:t>
+      </w:r>
+      <w:proofErr w:type="spellStart"/>
+      <w:proofErr w:type="gramStart"/>
       <w:r>
         <w:rPr>
           <w:rFonts w:ascii="Courier New" w:hAnsi="Courier New" w:cs="Courier New"/>
           <w:sz w:val="20"/>
         </w:rPr>
-        <w:t>edu.byu.ece.rapidSmith.device.browser.DeviceBrowser</w:t>
-      </w:r>
-      <w:r>
-        <w:t>).    This can be done either from within Eclipse or from the command line, depending on how y</w:t>
-      </w:r>
-      <w:r>
-        <w:t>ou are running RS2 (if running under OS X be sure to provide the –</w:t>
-      </w:r>
+        <w:t>edu.byu.ece.rapidSmith.device</w:t>
+      </w:r>
+      <w:proofErr w:type="gramEnd"/>
+      <w:r>
+        <w:rPr>
+          <w:rFonts w:ascii="Courier New" w:hAnsi="Courier New" w:cs="Courier New"/>
+          <w:sz w:val="20"/>
+        </w:rPr>
+        <w:t>.browser.DeviceBrowser</w:t>
+      </w:r>
+      <w:proofErr w:type="spellEnd"/>
+      <w:r>
+        <w:t xml:space="preserve">).    This can be done either from within Eclipse or from the command line, depending on how you are running RS2 (if running under OS X be sure to provide </w:t>
+      </w:r>
+      <w:r>
+        <w:lastRenderedPageBreak/>
+        <w:t>the –</w:t>
+      </w:r>
+      <w:proofErr w:type="spellStart"/>
       <w:r>
         <w:t>XstartOnFirstThread</w:t>
       </w:r>
+      <w:proofErr w:type="spellEnd"/>
       <w:r>
         <w:t xml:space="preserve"> JVM argument.</w:t>
       </w:r>
@@ -2380,7 +2781,6 @@
           <w:noProof/>
           <w:lang w:bidi="ar-SA"/>
         </w:rPr>
-        <w:lastRenderedPageBreak/>
         <w:drawing>
           <wp:inline distT="0" distB="0" distL="0" distR="0" wp14:anchorId="34705B3A" wp14:editId="55687EEF">
             <wp:extent cx="4503348" cy="3622015"/>
@@ -2481,13 +2881,24 @@
       <w:r>
         <w:t xml:space="preserve"> </w:t>
       </w:r>
-      <w:r>
-        <w:t>For Use With RS2</w:t>
-      </w:r>
-    </w:p>
-    <w:p>
-      <w:r>
-        <w:t xml:space="preserve">Device files for one part (the xc7a100tcsg324) are included in the repo so you can immediately start working with </w:t>
+      <w:proofErr w:type="gramStart"/>
+      <w:r>
+        <w:t>For</w:t>
+      </w:r>
+      <w:proofErr w:type="gramEnd"/>
+      <w:r>
+        <w:t xml:space="preserve"> Use With RS2</w:t>
+      </w:r>
+    </w:p>
+    <w:p>
+      <w:r>
+        <w:t>Device files for one part (the xc7a100t</w:t>
+      </w:r>
+      <w:r>
+        <w:t>csg324) are included in the distribution</w:t>
+      </w:r>
+      <w:r>
+        <w:t xml:space="preserve"> so you can immediately start working with </w:t>
       </w:r>
       <w:r>
         <w:t>RS2</w:t>
@@ -2496,7 +2907,15 @@
         <w:t xml:space="preserve"> using this part</w:t>
       </w:r>
       <w:r>
-        <w:t xml:space="preserve"> (initially, it will be the only device available when you run the DeviceBrowser above)</w:t>
+        <w:t xml:space="preserve"> (initially, it will be the only device available when you run the </w:t>
+      </w:r>
+      <w:proofErr w:type="spellStart"/>
+      <w:r>
+        <w:t>DeviceBrowser</w:t>
+      </w:r>
+      <w:proofErr w:type="spellEnd"/>
+      <w:r>
+        <w:t xml:space="preserve"> above)</w:t>
       </w:r>
       <w:r>
         <w:t xml:space="preserve">.  If you desire to work with additional </w:t>
@@ -2649,6 +3068,7 @@
       <w:r>
         <w:t xml:space="preserve"> (</w:t>
       </w:r>
+      <w:proofErr w:type="gramStart"/>
       <w:r>
         <w:rPr>
           <w:rFonts w:ascii="Courier New" w:hAnsi="Courier New" w:cs="Courier New"/>
@@ -2661,16 +3081,24 @@
           <w:rFonts w:ascii="Courier New" w:hAnsi="Courier New" w:cs="Courier New"/>
           <w:sz w:val="20"/>
         </w:rPr>
-        <w:t>.examples2</w:t>
+        <w:t>.examples</w:t>
+      </w:r>
+      <w:proofErr w:type="gramEnd"/>
+      <w:r>
+        <w:rPr>
+          <w:rFonts w:ascii="Courier New" w:hAnsi="Courier New" w:cs="Courier New"/>
+          <w:sz w:val="20"/>
+        </w:rPr>
+        <w:t>2</w:t>
       </w:r>
       <w:r>
         <w:t>)</w:t>
       </w:r>
       <w:r>
-        <w:t>.  They have been heavily commented and so provide a means to learn the RS2 API by example.</w:t>
-      </w:r>
-      <w:r>
-        <w:t xml:space="preserve">  </w:t>
+        <w:t xml:space="preserve">.  They have been heavily commented and so provide a means </w:t>
+      </w:r>
+      <w:r>
+        <w:t>to learn the RS2 API by example as we believe this is much better than reading a lot of text trying to teach you what you need to know.</w:t>
       </w:r>
     </w:p>
     <w:p/>
@@ -2684,8 +3112,6 @@
       <w:r>
         <w:t>In addition, the subsections below describe one or more built-in RS2 programs which you might find useful.</w:t>
       </w:r>
-      <w:bookmarkStart w:id="23" w:name="_GoBack"/>
-      <w:bookmarkEnd w:id="23"/>
     </w:p>
     <w:p>
       <w:pPr>
@@ -2712,10 +3138,31 @@
         <w:t xml:space="preserve">This GUI </w:t>
       </w:r>
       <w:r>
-        <w:t xml:space="preserve">program is located in the edu.byu.ece.rapidSmith.device.browser package.  It </w:t>
-      </w:r>
-      <w:r>
-        <w:t>will let you browse parts at the tile level.  On the left, the user may choose the desired part by navigating the tree menu and double-clicking on the desired part name.  This will load the part in the viewer pane on the right (the first available part is loaded at startup).  The status bar in the bottom left displays which part is currently loaded.  Also displayed is the name of the current tile which the mouse is over, highlighted by a yellow outline in the viewer pane. The user may navigate inside the viewer pane by using the mouse.  By right-clicking and dragging the cursor, the user may pan.  By using the scroll-wheel on the mouse, the user may zoom.  If a scroll-wheel is unavailable, the user may zoom by clicking inside the viewer pane and pressing the minus(-) key to zoom out o</w:t>
+        <w:t xml:space="preserve">program is located in the </w:t>
+      </w:r>
+      <w:proofErr w:type="spellStart"/>
+      <w:proofErr w:type="gramStart"/>
+      <w:r>
+        <w:t>edu.byu.ece.rapidSmith.device</w:t>
+      </w:r>
+      <w:proofErr w:type="gramEnd"/>
+      <w:r>
+        <w:t>.browser</w:t>
+      </w:r>
+      <w:proofErr w:type="spellEnd"/>
+      <w:r>
+        <w:t xml:space="preserve"> package.  It </w:t>
+      </w:r>
+      <w:r>
+        <w:t xml:space="preserve">will let you browse parts at the tile level.  On the left, the user may choose the desired part by navigating the tree menu and double-clicking on the desired part name.  This will load the part in the viewer pane on the right (the first available part is loaded at startup).  The status bar in the bottom left displays which part is currently loaded.  Also displayed is the name of the current tile which the mouse is over, highlighted by a yellow outline in the viewer pane. The user may navigate inside the viewer pane by using the mouse.  By right-clicking and dragging the cursor, the user may pan.  By using the scroll-wheel on the mouse, the user may zoom.  If a scroll-wheel is unavailable, the user may zoom by clicking inside the viewer pane and pressing the </w:t>
+      </w:r>
+      <w:proofErr w:type="gramStart"/>
+      <w:r>
+        <w:t>minus(</w:t>
+      </w:r>
+      <w:proofErr w:type="gramEnd"/>
+      <w:r>
+        <w:t>-) key to zoom out o</w:t>
       </w:r>
       <w:r>
         <w:t>r the equals(=) key to zoom in.</w:t>
@@ -2789,20 +3236,38 @@
       <w:r>
         <w:t xml:space="preserve">Figure </w:t>
       </w:r>
-      <w:fldSimple w:instr=" SEQ Figure \* ARABIC ">
-        <w:r>
-          <w:rPr>
-            <w:noProof/>
-          </w:rPr>
-          <w:t>3</w:t>
-        </w:r>
-      </w:fldSimple>
+      <w:r>
+        <w:fldChar w:fldCharType="begin"/>
+      </w:r>
+      <w:r>
+        <w:instrText xml:space="preserve"> SEQ Figure \* ARABIC </w:instrText>
+      </w:r>
+      <w:r>
+        <w:fldChar w:fldCharType="separate"/>
+      </w:r>
+      <w:r>
+        <w:rPr>
+          <w:noProof/>
+        </w:rPr>
+        <w:t>3</w:t>
+      </w:r>
+      <w:r>
+        <w:rPr>
+          <w:noProof/>
+        </w:rPr>
+        <w:fldChar w:fldCharType="end"/>
+      </w:r>
       <w:r>
         <w:t xml:space="preserve"> – </w:t>
       </w:r>
       <w:r>
-        <w:t>Screen Shot of DeviceBrowser</w:t>
-      </w:r>
+        <w:t xml:space="preserve">Screen Shot of </w:t>
+      </w:r>
+      <w:proofErr w:type="spellStart"/>
+      <w:r>
+        <w:t>DeviceBrowser</w:t>
+      </w:r>
+      <w:proofErr w:type="spellEnd"/>
     </w:p>
     <w:p/>
     <w:p/>
@@ -2818,6 +3283,9 @@
       </w:r>
       <w:r>
         <w:t>) and the destination tile and wire.  By clicking on the wire, the application will redraw all the connections that can be made from the currently selected wire.  By repeating this action, the user can follow connections and discover how the FPGA interconnect is laid out.  This is shown below.</w:t>
+      </w:r>
+      <w:r>
+        <w:t xml:space="preserve">  Thanks to Chris Lavin for originally creating this app.</w:t>
       </w:r>
     </w:p>
     <w:p>
@@ -2889,61 +3357,896 @@
       <w:r>
         <w:t xml:space="preserve">Figure </w:t>
       </w:r>
-      <w:fldSimple w:instr=" SEQ Figure \* ARABIC ">
-        <w:r>
-          <w:rPr>
-            <w:noProof/>
-          </w:rPr>
-          <w:t>4</w:t>
-        </w:r>
-      </w:fldSimple>
+      <w:r>
+        <w:fldChar w:fldCharType="begin"/>
+      </w:r>
+      <w:r>
+        <w:instrText xml:space="preserve"> SEQ Figure \* ARABIC </w:instrText>
+      </w:r>
+      <w:r>
+        <w:fldChar w:fldCharType="separate"/>
+      </w:r>
+      <w:r>
+        <w:rPr>
+          <w:noProof/>
+        </w:rPr>
+        <w:t>4</w:t>
+      </w:r>
+      <w:r>
+        <w:rPr>
+          <w:noProof/>
+        </w:rPr>
+        <w:fldChar w:fldCharType="end"/>
+      </w:r>
       <w:r>
         <w:t xml:space="preserve"> – </w:t>
       </w:r>
-      <w:r>
-        <w:t>DeviceBrowser Screen Shot Showing Wire Connections</w:t>
+      <w:proofErr w:type="spellStart"/>
+      <w:r>
+        <w:t>DeviceBrowser</w:t>
+      </w:r>
+      <w:proofErr w:type="spellEnd"/>
+      <w:r>
+        <w:t xml:space="preserve"> Screen Shot Showing Wire Connections</w:t>
       </w:r>
     </w:p>
     <w:p/>
+    <w:bookmarkEnd w:id="22"/>
     <w:p>
       <w:pPr>
         <w:pStyle w:val="Heading1"/>
       </w:pPr>
       <w:r>
         <w:lastRenderedPageBreak/>
-        <w:t>RS2</w:t>
-      </w:r>
-      <w:r>
-        <w:t xml:space="preserve"> Structure</w:t>
-      </w:r>
-      <w:bookmarkEnd w:id="22"/>
-    </w:p>
-    <w:p>
-      <w:r>
-        <w:t xml:space="preserve">There are two main abstractions that developers need to be aware of; that of the </w:t>
-      </w:r>
+        <w:t>Designs in RS2</w:t>
+      </w:r>
+    </w:p>
+    <w:p>
+      <w:pPr>
+        <w:pStyle w:val="Heading2"/>
+      </w:pPr>
+      <w:r>
+        <w:t>Designs in RS2</w:t>
+      </w:r>
+    </w:p>
+    <w:p>
+      <w:r>
+        <w:t>Designs in RS2 are similar to the designs found in Vivado (and which are exported as EDIF files from Vivado).</w:t>
+      </w:r>
+    </w:p>
+    <w:p>
+      <w:r>
+        <w:t xml:space="preserve">They are essentially logical </w:t>
+      </w:r>
+      <w:proofErr w:type="spellStart"/>
+      <w:r>
+        <w:t>netlists</w:t>
+      </w:r>
+      <w:proofErr w:type="spellEnd"/>
+      <w:r>
+        <w:t xml:space="preserve">.  They are represented and stored in the data structures found in the </w:t>
+      </w:r>
+      <w:proofErr w:type="spellStart"/>
+      <w:proofErr w:type="gramStart"/>
+      <w:r>
+        <w:rPr>
+          <w:b/>
+        </w:rPr>
+        <w:t>design.subsite</w:t>
+      </w:r>
+      <w:proofErr w:type="spellEnd"/>
+      <w:proofErr w:type="gramEnd"/>
+      <w:r>
+        <w:rPr>
+          <w:b/>
+        </w:rPr>
+        <w:t xml:space="preserve"> </w:t>
+      </w:r>
+      <w:r>
+        <w:t xml:space="preserve">package.  A </w:t>
+      </w:r>
+      <w:proofErr w:type="spellStart"/>
       <w:r>
         <w:rPr>
           <w:i/>
         </w:rPr>
-        <w:t>device</w:t>
-      </w:r>
-      <w:r>
-        <w:t xml:space="preserve"> and </w:t>
-      </w:r>
-      <w:r>
-        <w:t xml:space="preserve">that of the </w:t>
+        <w:t>CellDesign</w:t>
+      </w:r>
+      <w:proofErr w:type="spellEnd"/>
+      <w:r>
+        <w:t xml:space="preserve"> consists of a collection of </w:t>
       </w:r>
       <w:r>
         <w:rPr>
           <w:i/>
         </w:rPr>
-        <w:t>design</w:t>
-      </w:r>
-      <w:r>
-        <w:t xml:space="preserve">. </w:t>
-      </w:r>
-    </w:p>
+        <w:t>Cell</w:t>
+      </w:r>
+      <w:r>
+        <w:t xml:space="preserve"> objects, interconnected by </w:t>
+      </w:r>
+      <w:proofErr w:type="spellStart"/>
+      <w:r>
+        <w:rPr>
+          <w:i/>
+        </w:rPr>
+        <w:t>CellNet</w:t>
+      </w:r>
+      <w:r>
+        <w:t>s</w:t>
+      </w:r>
+      <w:proofErr w:type="spellEnd"/>
+      <w:r>
+        <w:t xml:space="preserve">.  </w:t>
+      </w:r>
+      <w:proofErr w:type="spellStart"/>
+      <w:r>
+        <w:rPr>
+          <w:i/>
+        </w:rPr>
+        <w:t>CellNet</w:t>
+      </w:r>
+      <w:r>
+        <w:t>s</w:t>
+      </w:r>
+      <w:proofErr w:type="spellEnd"/>
+      <w:r>
+        <w:t xml:space="preserve"> connect to the </w:t>
+      </w:r>
+      <w:proofErr w:type="spellStart"/>
+      <w:r>
+        <w:rPr>
+          <w:i/>
+        </w:rPr>
+        <w:t>CellPin</w:t>
+      </w:r>
+      <w:r>
+        <w:t>s</w:t>
+      </w:r>
+      <w:proofErr w:type="spellEnd"/>
+      <w:r>
+        <w:t xml:space="preserve"> on </w:t>
+      </w:r>
+      <w:r>
+        <w:rPr>
+          <w:i/>
+        </w:rPr>
+        <w:t>Cell</w:t>
+      </w:r>
+      <w:r>
+        <w:t xml:space="preserve">s.  </w:t>
+      </w:r>
+      <w:proofErr w:type="spellStart"/>
+      <w:r>
+        <w:t>CellNets</w:t>
+      </w:r>
+      <w:proofErr w:type="spellEnd"/>
+      <w:r>
+        <w:t xml:space="preserve"> typically have one source pin and one or more sink pins.  </w:t>
+      </w:r>
+      <w:r>
+        <w:rPr>
+          <w:i/>
+        </w:rPr>
+        <w:t>Cell</w:t>
+      </w:r>
+      <w:r>
+        <w:t xml:space="preserve"> objects have a name, properties, pins, a link to the library cell they are an instantiation of, etc.</w:t>
+      </w:r>
+    </w:p>
+    <w:p/>
+    <w:p>
+      <w:r>
+        <w:rPr>
+          <w:i/>
+        </w:rPr>
+        <w:t>Cell</w:t>
+      </w:r>
+      <w:r>
+        <w:t xml:space="preserve">s may be placed onto </w:t>
+      </w:r>
+      <w:r>
+        <w:rPr>
+          <w:i/>
+        </w:rPr>
+        <w:t>Bel</w:t>
+      </w:r>
+      <w:r>
+        <w:t xml:space="preserve">s and the corresponding </w:t>
+      </w:r>
+      <w:proofErr w:type="spellStart"/>
+      <w:r>
+        <w:rPr>
+          <w:i/>
+        </w:rPr>
+        <w:t>CellPin</w:t>
+      </w:r>
+      <w:r>
+        <w:t>s</w:t>
+      </w:r>
+      <w:proofErr w:type="spellEnd"/>
+      <w:r>
+        <w:t xml:space="preserve"> mapped onto </w:t>
+      </w:r>
+      <w:proofErr w:type="spellStart"/>
+      <w:r>
+        <w:rPr>
+          <w:i/>
+        </w:rPr>
+        <w:t>BelPin</w:t>
+      </w:r>
+      <w:r>
+        <w:t>s</w:t>
+      </w:r>
+      <w:proofErr w:type="spellEnd"/>
+      <w:r>
+        <w:t xml:space="preserve">.  </w:t>
+      </w:r>
+      <w:proofErr w:type="spellStart"/>
+      <w:r>
+        <w:rPr>
+          <w:i/>
+        </w:rPr>
+        <w:t>CellNet</w:t>
+      </w:r>
+      <w:r>
+        <w:t>s</w:t>
+      </w:r>
+      <w:proofErr w:type="spellEnd"/>
+      <w:r>
+        <w:t xml:space="preserve">, when physically routed, map onto one or more </w:t>
+      </w:r>
+      <w:proofErr w:type="spellStart"/>
+      <w:r>
+        <w:rPr>
+          <w:i/>
+        </w:rPr>
+        <w:t>RouteTree</w:t>
+      </w:r>
+      <w:r>
+        <w:t>s</w:t>
+      </w:r>
+      <w:proofErr w:type="spellEnd"/>
+      <w:r>
+        <w:t>.</w:t>
+      </w:r>
+    </w:p>
+    <w:p>
+      <w:pPr>
+        <w:pStyle w:val="Heading2"/>
+      </w:pPr>
+      <w:r>
+        <w:t>The Cell Class</w:t>
+      </w:r>
+    </w:p>
+    <w:p>
+      <w:r>
+        <w:t xml:space="preserve">The example programs mentioned above provide examples of manipulating Cell objects.  </w:t>
+      </w:r>
+      <w:r>
+        <w:t>Here are a</w:t>
+      </w:r>
+      <w:r>
+        <w:t xml:space="preserve"> few things</w:t>
+      </w:r>
+      <w:r>
+        <w:t xml:space="preserve"> you should know about cells, in no particular order</w:t>
+      </w:r>
+      <w:r>
+        <w:t>:</w:t>
+      </w:r>
+    </w:p>
+    <w:p>
+      <w:pPr>
+        <w:pStyle w:val="ListParagraph"/>
+        <w:numPr>
+          <w:ilvl w:val="0"/>
+          <w:numId w:val="42"/>
+        </w:numPr>
+      </w:pPr>
+      <w:r>
+        <w:t xml:space="preserve">A Cell always contains a reference to an object of type </w:t>
+      </w:r>
+      <w:proofErr w:type="spellStart"/>
+      <w:r>
+        <w:t>LibraryCell</w:t>
+      </w:r>
+      <w:proofErr w:type="spellEnd"/>
+      <w:r>
+        <w:t>, which serves as a template for its construction.</w:t>
+      </w:r>
+    </w:p>
+    <w:p>
+      <w:pPr>
+        <w:pStyle w:val="ListParagraph"/>
+        <w:numPr>
+          <w:ilvl w:val="0"/>
+          <w:numId w:val="42"/>
+        </w:numPr>
+      </w:pPr>
+      <w:r>
+        <w:t>Cell</w:t>
+      </w:r>
+      <w:r>
+        <w:t>s</w:t>
+      </w:r>
+      <w:r>
+        <w:t xml:space="preserve"> </w:t>
+      </w:r>
+      <w:r>
+        <w:t>are</w:t>
+      </w:r>
+      <w:r>
+        <w:t xml:space="preserve"> placed onto BEL</w:t>
+      </w:r>
+      <w:r>
+        <w:t>s</w:t>
+      </w:r>
+      <w:r>
+        <w:t xml:space="preserve"> </w:t>
+      </w:r>
+      <w:r>
+        <w:t xml:space="preserve">in the device.  This is done </w:t>
+      </w:r>
+      <w:r>
+        <w:t xml:space="preserve">by setting the Cell’s </w:t>
+      </w:r>
+      <w:r>
+        <w:rPr>
+          <w:i/>
+        </w:rPr>
+        <w:t>anchor</w:t>
+      </w:r>
+      <w:r>
+        <w:t xml:space="preserve"> value</w:t>
+      </w:r>
+      <w:r>
+        <w:t xml:space="preserve"> to point to the BEL it resides on</w:t>
+      </w:r>
+      <w:r>
+        <w:t>.</w:t>
+      </w:r>
+      <w:r>
+        <w:t xml:space="preserve">  </w:t>
+      </w:r>
+      <w:r>
+        <w:rPr>
+          <w:color w:val="FF0000"/>
+        </w:rPr>
+        <w:t>Determining whether a BEL location is legal for the placement of a given Cell can be done by …  Generating a complete list of the possible BEL locations a Cell can be placed is done by …</w:t>
+      </w:r>
+    </w:p>
+    <w:p>
+      <w:pPr>
+        <w:pStyle w:val="ListParagraph"/>
+        <w:numPr>
+          <w:ilvl w:val="0"/>
+          <w:numId w:val="42"/>
+        </w:numPr>
+      </w:pPr>
+      <w:r>
+        <w:t xml:space="preserve">Cells as represented in EDIF files coming from Vivado may contain properties.  For example, a D flip flop cell (FDRE) has a CONFIG.INIT property, indicating what its power-up state should be.  These properties can be set to modify the Cell’s </w:t>
+      </w:r>
+      <w:r>
+        <w:t xml:space="preserve">behavior.  The examples2 directory contains a </w:t>
+      </w:r>
+      <w:proofErr w:type="spellStart"/>
+      <w:r>
+        <w:t>DesignAnalyzer</w:t>
+      </w:r>
+      <w:proofErr w:type="spellEnd"/>
+      <w:r>
+        <w:t xml:space="preserve"> test program which pretty-prints an RS2 logical design.  As a part of its operation, it lists the properties set on each Cell in the design.</w:t>
+      </w:r>
+      <w:r>
+        <w:t xml:space="preserve"> </w:t>
+      </w:r>
+    </w:p>
+    <w:p>
+      <w:pPr>
+        <w:pStyle w:val="ListParagraph"/>
+        <w:numPr>
+          <w:ilvl w:val="0"/>
+          <w:numId w:val="42"/>
+        </w:numPr>
+      </w:pPr>
+      <w:r>
+        <w:t xml:space="preserve">It might be of interest, however, to learn what properties </w:t>
+      </w:r>
+      <w:r>
+        <w:rPr>
+          <w:i/>
+        </w:rPr>
+        <w:t>could</w:t>
+      </w:r>
+      <w:r>
+        <w:t xml:space="preserve"> be set for a given cell.  This set of properties is attached to the </w:t>
+      </w:r>
+      <w:proofErr w:type="spellStart"/>
+      <w:r>
+        <w:t>LibraryCell</w:t>
+      </w:r>
+      <w:proofErr w:type="spellEnd"/>
+      <w:r>
+        <w:t xml:space="preserve"> objects loaded when a cell library is read in from an XML file (see the $RAPIDSMITH_PATH/devices directory to find these XML files for any devices installed</w:t>
+      </w:r>
+      <w:r>
+        <w:t xml:space="preserve"> – the files are quite readable and from them you can learn much about the available </w:t>
+      </w:r>
+      <w:proofErr w:type="spellStart"/>
+      <w:r>
+        <w:t>LibraryCell</w:t>
+      </w:r>
+      <w:proofErr w:type="spellEnd"/>
+      <w:r>
+        <w:t xml:space="preserve"> types for a given FPGA family</w:t>
+      </w:r>
+      <w:r>
+        <w:t>).</w:t>
+      </w:r>
+      <w:r>
+        <w:t xml:space="preserve">  </w:t>
+      </w:r>
+      <w:proofErr w:type="gramStart"/>
+      <w:r>
+        <w:rPr>
+          <w:color w:val="FF0000"/>
+        </w:rPr>
+        <w:t xml:space="preserve">Additionally </w:t>
+      </w:r>
+      <w:r>
+        <w:rPr>
+          <w:color w:val="FF0000"/>
+        </w:rPr>
+        <w:t>,</w:t>
+      </w:r>
+      <w:proofErr w:type="gramEnd"/>
+      <w:r>
+        <w:rPr>
+          <w:color w:val="FF0000"/>
+        </w:rPr>
+        <w:t xml:space="preserve"> the </w:t>
+      </w:r>
+      <w:r>
+        <w:rPr>
+          <w:color w:val="FF0000"/>
+        </w:rPr>
+        <w:t xml:space="preserve">examples2 directory contains a test program illustrating how to enumerate the possible properties which may be set for a Cell (based on its corresponding </w:t>
+      </w:r>
+      <w:proofErr w:type="spellStart"/>
+      <w:r>
+        <w:rPr>
+          <w:color w:val="FF0000"/>
+        </w:rPr>
+        <w:t>LibraryCell</w:t>
+      </w:r>
+      <w:proofErr w:type="spellEnd"/>
+      <w:r>
+        <w:rPr>
+          <w:color w:val="FF0000"/>
+        </w:rPr>
+        <w:t>) as well as listing the possible values that are legal to set it to.</w:t>
+      </w:r>
+    </w:p>
+    <w:p>
+      <w:pPr>
+        <w:pStyle w:val="ListParagraph"/>
+        <w:numPr>
+          <w:ilvl w:val="0"/>
+          <w:numId w:val="42"/>
+        </w:numPr>
+      </w:pPr>
+      <w:r>
+        <w:t xml:space="preserve">In a GUI view of devices in Vivado you will see polarity inverter in many sites allowing for programmable selection of a signal or its inverse.  This is shown in </w:t>
+      </w:r>
+      <w:r>
+        <w:t xml:space="preserve">the GUI in </w:t>
+      </w:r>
+      <w:r>
+        <w:t xml:space="preserve">the form of a 2:1 MUX.  The CLK signal </w:t>
+      </w:r>
+      <w:r>
+        <w:t xml:space="preserve">and its inverse </w:t>
+      </w:r>
+      <w:r>
+        <w:t xml:space="preserve">entering a SLICE is an example of this.  However, this is not </w:t>
+      </w:r>
+      <w:r>
+        <w:t xml:space="preserve">explicitly </w:t>
+      </w:r>
+      <w:r>
+        <w:t xml:space="preserve">represented in the device representation.  Rather, properties on the Cells driven by the </w:t>
+      </w:r>
+      <w:r>
+        <w:t xml:space="preserve">mux output </w:t>
+      </w:r>
+      <w:r>
+        <w:t xml:space="preserve">signals </w:t>
+      </w:r>
+      <w:proofErr w:type="spellStart"/>
+      <w:r>
+        <w:t>muxes</w:t>
+      </w:r>
+      <w:proofErr w:type="spellEnd"/>
+      <w:r>
+        <w:t xml:space="preserve"> indicate whether the signal is inverted or not.  For example, generate a 4-bit counter using rising-edge triggered flip flops in Vivado and generate an EDIF file for it.  You will see that the counter is constructed, in part from FDRE cells.  Now, modify the HDL for your counter to make it a falling-edge triggered counter and compare the resulting EDIF file.  The differen</w:t>
+      </w:r>
+      <w:r>
+        <w:t>ce</w:t>
+      </w:r>
+      <w:r>
+        <w:t xml:space="preserve"> you will see is that the property on </w:t>
+      </w:r>
+      <w:r>
+        <w:t xml:space="preserve">each of the FDRE cells called CONFIG.IS_C_INVERTED has been set, indicating it is a falling-edge triggered flip flop.  When </w:t>
+      </w:r>
+      <w:proofErr w:type="spellStart"/>
+      <w:r>
+        <w:t>bitgen</w:t>
+      </w:r>
+      <w:proofErr w:type="spellEnd"/>
+      <w:r>
+        <w:t xml:space="preserve"> is actually done by Vivado, the corresponding clock inverter will be programmed accordingly.</w:t>
+      </w:r>
+    </w:p>
+    <w:p>
+      <w:pPr>
+        <w:pStyle w:val="ListParagraph"/>
+        <w:numPr>
+          <w:ilvl w:val="0"/>
+          <w:numId w:val="42"/>
+        </w:numPr>
+      </w:pPr>
+      <w:r>
+        <w:lastRenderedPageBreak/>
+        <w:t>It should go without saying that since there is only one such clock inverter in a SLICE, all the flip flops in a slice must be either rising-edge triggered or falling-edge tr</w:t>
+      </w:r>
+      <w:bookmarkStart w:id="23" w:name="_GoBack"/>
+      <w:bookmarkEnd w:id="23"/>
+      <w:r>
+        <w:t xml:space="preserve">iggered (they must have the same CONFIG.IS_C_INVERTED </w:t>
+      </w:r>
+      <w:r>
+        <w:rPr>
+          <w:i/>
+        </w:rPr>
+        <w:t>control set</w:t>
+      </w:r>
+      <w:r>
+        <w:t xml:space="preserve"> value).  If you violate this, Vivado will throw an error.  Similar restrictions exist for all cells in a site driven by shared programmable inverters.  </w:t>
+      </w:r>
+      <w:r>
+        <w:t xml:space="preserve">For example, flip flops in a slice (FDRE </w:t>
+      </w:r>
+      <w:proofErr w:type="spellStart"/>
+      <w:r>
+        <w:t>LibraryCells</w:t>
+      </w:r>
+      <w:proofErr w:type="spellEnd"/>
+      <w:r>
+        <w:t>) share programmable inverter on their clock, D, and R inputs.</w:t>
+      </w:r>
+    </w:p>
+    <w:p>
+      <w:pPr>
+        <w:pStyle w:val="ListParagraph"/>
+        <w:numPr>
+          <w:ilvl w:val="0"/>
+          <w:numId w:val="42"/>
+        </w:numPr>
+      </w:pPr>
+      <w:r>
+        <w:t xml:space="preserve">Cell objects have pins on their periphery where </w:t>
+      </w:r>
+      <w:proofErr w:type="spellStart"/>
+      <w:r>
+        <w:t>CellNets</w:t>
+      </w:r>
+      <w:proofErr w:type="spellEnd"/>
+      <w:r>
+        <w:t xml:space="preserve"> connect to.  </w:t>
+      </w:r>
+    </w:p>
+    <w:p>
+      <w:pPr>
+        <w:pStyle w:val="ListParagraph"/>
+        <w:numPr>
+          <w:ilvl w:val="0"/>
+          <w:numId w:val="42"/>
+        </w:numPr>
+      </w:pPr>
+      <w:r>
+        <w:t>The top-level ports of a design are tied to IPORT, OPORT, or IOPORT Cell objects.  These are pseudo-cells (you won’t find them in Vivado) and represent the terminal points for signals leaving or entering the top-level.</w:t>
+      </w:r>
+    </w:p>
+    <w:p>
+      <w:pPr>
+        <w:pStyle w:val="Heading2"/>
+      </w:pPr>
+      <w:r>
+        <w:t xml:space="preserve">The </w:t>
+      </w:r>
+      <w:proofErr w:type="spellStart"/>
+      <w:r>
+        <w:t>CellNet</w:t>
+      </w:r>
+      <w:proofErr w:type="spellEnd"/>
+      <w:r>
+        <w:t xml:space="preserve"> Class</w:t>
+      </w:r>
+    </w:p>
+    <w:p>
+      <w:r>
+        <w:t xml:space="preserve">Here are a few things you should know about </w:t>
+      </w:r>
+      <w:proofErr w:type="spellStart"/>
+      <w:r>
+        <w:t>CellNet</w:t>
+      </w:r>
+      <w:proofErr w:type="spellEnd"/>
+      <w:r>
+        <w:t xml:space="preserve"> objects, in no particular order:</w:t>
+      </w:r>
+    </w:p>
+    <w:p>
+      <w:pPr>
+        <w:pStyle w:val="ListParagraph"/>
+        <w:numPr>
+          <w:ilvl w:val="0"/>
+          <w:numId w:val="43"/>
+        </w:numPr>
+      </w:pPr>
+      <w:r>
+        <w:t xml:space="preserve">A </w:t>
+      </w:r>
+      <w:proofErr w:type="spellStart"/>
+      <w:r>
+        <w:t>CellNet</w:t>
+      </w:r>
+      <w:proofErr w:type="spellEnd"/>
+      <w:r>
+        <w:t xml:space="preserve"> typically has one source pin and one or more sink pins.  The </w:t>
+      </w:r>
+      <w:proofErr w:type="spellStart"/>
+      <w:r>
+        <w:t>CellNet</w:t>
+      </w:r>
+      <w:proofErr w:type="spellEnd"/>
+      <w:r>
+        <w:t xml:space="preserve"> class has methods for traversing these.</w:t>
+      </w:r>
+    </w:p>
+    <w:p>
+      <w:pPr>
+        <w:pStyle w:val="ListParagraph"/>
+        <w:numPr>
+          <w:ilvl w:val="0"/>
+          <w:numId w:val="43"/>
+        </w:numPr>
+      </w:pPr>
+      <w:r>
+        <w:t xml:space="preserve">A </w:t>
+      </w:r>
+      <w:proofErr w:type="spellStart"/>
+      <w:r>
+        <w:t>CellNet</w:t>
+      </w:r>
+      <w:proofErr w:type="spellEnd"/>
+      <w:r>
+        <w:t xml:space="preserve"> has a type.  Legal values are WIRE, GND, VCC, and UNKNOWN.  The WIRE type is the one used for normal signals.  </w:t>
+      </w:r>
+    </w:p>
+    <w:p>
+      <w:pPr>
+        <w:pStyle w:val="ListParagraph"/>
+        <w:numPr>
+          <w:ilvl w:val="0"/>
+          <w:numId w:val="43"/>
+        </w:numPr>
+      </w:pPr>
+      <w:r>
+        <w:rPr>
+          <w:color w:val="FF0000"/>
+        </w:rPr>
+        <w:t>GND and VCC nets require special handling.  They violate the o</w:t>
+      </w:r>
+      <w:r>
+        <w:rPr>
+          <w:color w:val="FF0000"/>
+        </w:rPr>
+        <w:t xml:space="preserve">ne source pin assumption above.  When physically routed, they are chopped up by Vivado into a collection of GND and VCC nets rather than being a single net each with one source.  </w:t>
+      </w:r>
+      <w:r>
+        <w:t xml:space="preserve">   </w:t>
+      </w:r>
+    </w:p>
+    <w:p>
+      <w:pPr>
+        <w:pStyle w:val="ListParagraph"/>
+        <w:numPr>
+          <w:ilvl w:val="0"/>
+          <w:numId w:val="43"/>
+        </w:numPr>
+      </w:pPr>
+      <w:r>
+        <w:rPr>
+          <w:color w:val="FF0000"/>
+        </w:rPr>
+        <w:t xml:space="preserve">There ought to be tons to say about </w:t>
+      </w:r>
+      <w:proofErr w:type="spellStart"/>
+      <w:r>
+        <w:rPr>
+          <w:color w:val="FF0000"/>
+        </w:rPr>
+        <w:t>CellNet</w:t>
+      </w:r>
+      <w:proofErr w:type="spellEnd"/>
+      <w:r>
+        <w:rPr>
+          <w:color w:val="FF0000"/>
+        </w:rPr>
+        <w:t xml:space="preserve"> manipulation – what should it include?</w:t>
+      </w:r>
+      <w:r>
+        <w:t xml:space="preserve">     </w:t>
+      </w:r>
+    </w:p>
+    <w:p>
+      <w:pPr>
+        <w:pStyle w:val="Heading3"/>
+      </w:pPr>
+      <w:r>
+        <w:t>Physical Routing in RS2</w:t>
+      </w:r>
+    </w:p>
+    <w:p>
+      <w:r>
+        <w:t xml:space="preserve">A </w:t>
+      </w:r>
+      <w:proofErr w:type="spellStart"/>
+      <w:r>
+        <w:t>CellNet</w:t>
+      </w:r>
+      <w:proofErr w:type="spellEnd"/>
+      <w:r>
+        <w:t xml:space="preserve"> is physically routed by determining the metal segments and intervening PIPs that are to be used to make up the route.  A physical net is called a Wire and contains some number of </w:t>
+      </w:r>
+      <w:proofErr w:type="spellStart"/>
+      <w:r>
+        <w:t>RouteTree</w:t>
+      </w:r>
+      <w:proofErr w:type="spellEnd"/>
+      <w:r>
+        <w:t xml:space="preserve"> objects.  A given </w:t>
+      </w:r>
+      <w:proofErr w:type="spellStart"/>
+      <w:r>
+        <w:t>RouteTree</w:t>
+      </w:r>
+      <w:proofErr w:type="spellEnd"/>
+      <w:r>
+        <w:t xml:space="preserve"> object has the source of the route and the root and branches to represent the branching of the route between source and sink.  Normal wires have only one source but, as mentioned above, GND and VCC nets may have multiple, resulting in more than one </w:t>
+      </w:r>
+      <w:proofErr w:type="spellStart"/>
+      <w:r>
+        <w:t>RouteTree</w:t>
+      </w:r>
+      <w:proofErr w:type="spellEnd"/>
+      <w:r>
+        <w:t xml:space="preserve"> being used to represent the physical wire.</w:t>
+      </w:r>
+    </w:p>
+    <w:p/>
+    <w:p>
+      <w:r>
+        <w:t xml:space="preserve">Once a </w:t>
+      </w:r>
+      <w:proofErr w:type="spellStart"/>
+      <w:r>
+        <w:t>CellNet’s</w:t>
+      </w:r>
+      <w:proofErr w:type="spellEnd"/>
+      <w:r>
+        <w:t xml:space="preserve"> physical routing has been created as a </w:t>
+      </w:r>
+      <w:proofErr w:type="spellStart"/>
+      <w:r>
+        <w:t>RouteTree</w:t>
+      </w:r>
+      <w:proofErr w:type="spellEnd"/>
+      <w:r>
+        <w:t xml:space="preserve">, that is converted to a </w:t>
+      </w:r>
+      <w:r>
+        <w:rPr>
+          <w:i/>
+        </w:rPr>
+        <w:t>directed routing string</w:t>
+      </w:r>
+      <w:r>
+        <w:t xml:space="preserve"> when RS2 designs are exported from RS2 back into Vivado.  </w:t>
+      </w:r>
+    </w:p>
+    <w:p/>
+    <w:p>
+      <w:pPr>
+        <w:rPr>
+          <w:color w:val="FF0000"/>
+        </w:rPr>
+      </w:pPr>
+      <w:r>
+        <w:t xml:space="preserve">A </w:t>
+      </w:r>
+      <w:proofErr w:type="spellStart"/>
+      <w:r>
+        <w:t>RouteTree</w:t>
+      </w:r>
+      <w:proofErr w:type="spellEnd"/>
+      <w:r>
+        <w:t xml:space="preserve"> object is essentially a linked list with the possibility of 2-way branching at each node.  </w:t>
+      </w:r>
+      <w:r>
+        <w:rPr>
+          <w:color w:val="FF0000"/>
+        </w:rPr>
+        <w:t xml:space="preserve">The examples2 directory program called </w:t>
+      </w:r>
+      <w:proofErr w:type="spellStart"/>
+      <w:r>
+        <w:rPr>
+          <w:color w:val="FF0000"/>
+        </w:rPr>
+        <w:t>DesignAnalyzer</w:t>
+      </w:r>
+      <w:proofErr w:type="spellEnd"/>
+      <w:r>
+        <w:rPr>
+          <w:color w:val="FF0000"/>
+        </w:rPr>
+        <w:t xml:space="preserve"> illustrates how to traverse a </w:t>
+      </w:r>
+      <w:proofErr w:type="spellStart"/>
+      <w:r>
+        <w:rPr>
+          <w:color w:val="FF0000"/>
+        </w:rPr>
+        <w:t>RouteTree</w:t>
+      </w:r>
+      <w:proofErr w:type="spellEnd"/>
+      <w:r>
+        <w:rPr>
+          <w:color w:val="FF0000"/>
+        </w:rPr>
+        <w:t xml:space="preserve"> structure as it prints the physical route for the wires associated with each </w:t>
+      </w:r>
+      <w:proofErr w:type="spellStart"/>
+      <w:r>
+        <w:rPr>
+          <w:color w:val="FF0000"/>
+        </w:rPr>
+        <w:t>CellNet</w:t>
+      </w:r>
+      <w:proofErr w:type="spellEnd"/>
+      <w:r>
+        <w:rPr>
+          <w:color w:val="FF0000"/>
+        </w:rPr>
+        <w:t xml:space="preserve"> in the design.   </w:t>
+      </w:r>
+    </w:p>
+    <w:p/>
+    <w:p/>
+    <w:p>
+      <w:pPr>
+        <w:pStyle w:val="Heading1"/>
+      </w:pPr>
+      <w:r>
+        <w:lastRenderedPageBreak/>
+        <w:t>Devices in RS2</w:t>
+      </w:r>
+    </w:p>
+    <w:p/>
     <w:p>
       <w:pPr>
         <w:pStyle w:val="Heading2"/>
@@ -2960,7 +4263,16 @@
     </w:p>
     <w:p>
       <w:r>
-        <w:t xml:space="preserve">A device is defined in RS2 as a unique Xilinx FPGA part that includes package information but not speed grade (such as the xc7a100tcsg324 device included in the RS2 distribution).  Each device contains specific information concerning its primitive sites, tiles, wires, IOBs, and PIPs that are available to realize designs.  The device information is represented in RS2 in the </w:t>
+        <w:t xml:space="preserve">A device is defined in RS2 as a unique Xilinx FPGA part that includes package information but not speed grade (such as the xc7a100tcsg324 device included in the RS2 distribution).  Each device contains specific information concerning its primitive sites, tiles, wires, IOBs, and PIPs that are available to realize designs.  The device information is </w:t>
+      </w:r>
+      <w:r>
+        <w:rPr>
+          <w:color w:val="000000" w:themeColor="text1"/>
+        </w:rPr>
+        <w:t>represented</w:t>
+      </w:r>
+      <w:r>
+        <w:t xml:space="preserve"> in RS2 in the </w:t>
       </w:r>
       <w:r>
         <w:rPr>
@@ -2972,10 +4284,13 @@
         <w:t xml:space="preserve"> package.  RS2 has significantly extended the original RapidSmith </w:t>
       </w:r>
       <w:r>
+        <w:t>D</w:t>
+      </w:r>
+      <w:r>
         <w:rPr>
           <w:b/>
         </w:rPr>
-        <w:t xml:space="preserve">device </w:t>
+        <w:t xml:space="preserve">evice </w:t>
       </w:r>
       <w:r>
         <w:t xml:space="preserve">class for its use as well as how device files are generated. </w:t>
@@ -3040,6 +4355,7 @@
       <w:r>
         <w:t xml:space="preserve">s have </w:t>
       </w:r>
+      <w:proofErr w:type="spellStart"/>
       <w:r>
         <w:rPr>
           <w:i/>
@@ -3047,7 +4363,14 @@
         <w:t>SitePin</w:t>
       </w:r>
       <w:r>
-        <w:t xml:space="preserve">s around their periphery as do </w:t>
+        <w:t>s</w:t>
+      </w:r>
+      <w:proofErr w:type="spellEnd"/>
+      <w:r>
+        <w:t xml:space="preserve"> around their periphery</w:t>
+      </w:r>
+      <w:r>
+        <w:t xml:space="preserve"> and </w:t>
       </w:r>
       <w:r>
         <w:rPr>
@@ -3056,34 +4379,70 @@
         <w:t>Bel</w:t>
       </w:r>
       <w:r>
-        <w:t xml:space="preserve"> objects.  The physical wires in the device are represented by objects of type </w:t>
-      </w:r>
+        <w:t xml:space="preserve"> objects</w:t>
+      </w:r>
+      <w:r>
+        <w:t xml:space="preserve"> have </w:t>
+      </w:r>
+      <w:proofErr w:type="spellStart"/>
       <w:r>
         <w:rPr>
           <w:i/>
         </w:rPr>
+        <w:t>BelPIN</w:t>
+      </w:r>
+      <w:r>
+        <w:t>s</w:t>
+      </w:r>
+      <w:proofErr w:type="spellEnd"/>
+      <w:r>
+        <w:t xml:space="preserve"> around theirs</w:t>
+      </w:r>
+      <w:r>
+        <w:t xml:space="preserve">.  </w:t>
+      </w:r>
+    </w:p>
+    <w:p/>
+    <w:p>
+      <w:r>
+        <w:t xml:space="preserve">The physical wires in the device are represented by objects of type </w:t>
+      </w:r>
+      <w:r>
+        <w:rPr>
+          <w:i/>
+        </w:rPr>
         <w:t>Wire</w:t>
       </w:r>
       <w:r>
         <w:t xml:space="preserve">, </w:t>
       </w:r>
+      <w:proofErr w:type="spellStart"/>
       <w:r>
         <w:rPr>
           <w:i/>
         </w:rPr>
         <w:t>TileWire</w:t>
       </w:r>
+      <w:proofErr w:type="spellEnd"/>
       <w:r>
         <w:t xml:space="preserve">, and </w:t>
       </w:r>
+      <w:proofErr w:type="spellStart"/>
       <w:r>
         <w:rPr>
           <w:i/>
         </w:rPr>
         <w:t>SiteWire</w:t>
       </w:r>
-      <w:r>
-        <w:t xml:space="preserve">.  However, the goal of RS2 is to largely hide the differences between these three object types and let the user simply deal with </w:t>
+      <w:proofErr w:type="spellEnd"/>
+      <w:r>
+        <w:t xml:space="preserve">.  However, the goal of RS2 is to largely hide the differences between these three </w:t>
+      </w:r>
+      <w:r>
+        <w:t xml:space="preserve">wire </w:t>
+      </w:r>
+      <w:r>
+        <w:t xml:space="preserve">object types and let the user simply deal with </w:t>
       </w:r>
       <w:r>
         <w:rPr>
@@ -3095,177 +4454,57 @@
         <w:t xml:space="preserve"> objects.</w:t>
       </w:r>
     </w:p>
+    <w:p/>
+    <w:p>
+      <w:r>
+        <w:t xml:space="preserve">The previously-mentioned Device Browser program illustrates how to load and browse a device down to the Tile level.  </w:t>
+      </w:r>
+    </w:p>
+    <w:p/>
+    <w:p>
+      <w:r>
+        <w:rPr>
+          <w:color w:val="FF0000"/>
+        </w:rPr>
+        <w:t>What is the list of topics we want to tell users about the Device representation?</w:t>
+      </w:r>
+      <w:r>
+        <w:t xml:space="preserve">     </w:t>
+      </w:r>
+    </w:p>
+    <w:p/>
     <w:p>
       <w:pPr>
         <w:pStyle w:val="Heading2"/>
       </w:pPr>
       <w:r>
-        <w:t>Design</w:t>
-      </w:r>
-      <w:bookmarkEnd w:id="25"/>
-      <w:r>
-        <w:t>s in RS2</w:t>
-      </w:r>
-    </w:p>
-    <w:p>
-      <w:r>
-        <w:t xml:space="preserve">Designs in </w:t>
-      </w:r>
-      <w:r>
-        <w:t>RS2</w:t>
-      </w:r>
-      <w:r>
-        <w:t xml:space="preserve"> are </w:t>
-      </w:r>
-      <w:r>
-        <w:t xml:space="preserve">essentially logical netlists.  They are </w:t>
-      </w:r>
-      <w:r>
-        <w:t>represented and stored in t</w:t>
-      </w:r>
-      <w:r>
-        <w:t xml:space="preserve">he data structures found in the </w:t>
-      </w:r>
-      <w:r>
-        <w:rPr>
-          <w:b/>
-        </w:rPr>
-        <w:t>design.</w:t>
-      </w:r>
-      <w:r>
-        <w:rPr>
-          <w:b/>
-        </w:rPr>
-        <w:t xml:space="preserve">subsite </w:t>
-      </w:r>
-      <w:r>
-        <w:t xml:space="preserve">package.  </w:t>
-      </w:r>
-      <w:r>
-        <w:t xml:space="preserve">A </w:t>
-      </w:r>
-      <w:r>
-        <w:rPr>
-          <w:i/>
-        </w:rPr>
-        <w:t>CellDesign</w:t>
-      </w:r>
-      <w:r>
-        <w:t xml:space="preserve"> consists of a collection of </w:t>
-      </w:r>
-      <w:r>
-        <w:rPr>
-          <w:i/>
-        </w:rPr>
-        <w:t>Cell</w:t>
-      </w:r>
-      <w:r>
-        <w:t xml:space="preserve"> objects, interconnected by </w:t>
-      </w:r>
-      <w:r>
-        <w:rPr>
-          <w:i/>
-        </w:rPr>
-        <w:t>CellNet</w:t>
-      </w:r>
-      <w:r>
-        <w:t xml:space="preserve">s.  </w:t>
-      </w:r>
-      <w:r>
-        <w:rPr>
-          <w:i/>
-        </w:rPr>
-        <w:t>CellNet</w:t>
-      </w:r>
-      <w:r>
-        <w:t xml:space="preserve">s connect to the </w:t>
-      </w:r>
-      <w:r>
-        <w:rPr>
-          <w:i/>
-        </w:rPr>
-        <w:t>CellPin</w:t>
-      </w:r>
-      <w:r>
-        <w:t xml:space="preserve">s on </w:t>
-      </w:r>
-      <w:r>
-        <w:rPr>
-          <w:i/>
-        </w:rPr>
-        <w:t>Cell</w:t>
-      </w:r>
-      <w:r>
-        <w:t xml:space="preserve">s.  </w:t>
-      </w:r>
-      <w:r>
-        <w:rPr>
-          <w:i/>
-        </w:rPr>
-        <w:t>Cell</w:t>
-      </w:r>
-      <w:r>
-        <w:t xml:space="preserve"> objects have a name, properties, </w:t>
-      </w:r>
-      <w:r>
-        <w:t>a link to the library cell they are an instantiation of, etc.</w:t>
+        <w:t>Generating Device Files in RS2</w:t>
+      </w:r>
+    </w:p>
+    <w:bookmarkEnd w:id="25"/>
+    <w:p>
+      <w:r>
+        <w:t xml:space="preserve">RS2 is distributed with a single device file included (for an Artix7 device).  The device files for this can be found in the ${RAPIDSMITH_PATH}/devices/artix7directory and consist of a *_db.dat file and a *_info.dat file.  </w:t>
       </w:r>
     </w:p>
     <w:p/>
     <w:p>
       <w:r>
-        <w:rPr>
-          <w:i/>
-        </w:rPr>
-        <w:t>Cell</w:t>
-      </w:r>
-      <w:r>
-        <w:t xml:space="preserve">s may be placed onto </w:t>
-      </w:r>
-      <w:r>
-        <w:rPr>
-          <w:i/>
-        </w:rPr>
-        <w:t>Bel</w:t>
-      </w:r>
-      <w:r>
-        <w:t xml:space="preserve">s and the corresponding </w:t>
-      </w:r>
-      <w:r>
-        <w:rPr>
-          <w:i/>
-        </w:rPr>
-        <w:t>CellPin</w:t>
-      </w:r>
-      <w:r>
-        <w:t xml:space="preserve">s mapped onto </w:t>
-      </w:r>
-      <w:r>
-        <w:rPr>
-          <w:i/>
-        </w:rPr>
-        <w:t>BelPin</w:t>
-      </w:r>
-      <w:r>
-        <w:t xml:space="preserve">s.  </w:t>
-      </w:r>
-      <w:r>
-        <w:rPr>
-          <w:i/>
-        </w:rPr>
-        <w:t>CellNet</w:t>
-      </w:r>
-      <w:r>
-        <w:t xml:space="preserve">s, when physically routed, map onto one or more </w:t>
-      </w:r>
-      <w:r>
-        <w:rPr>
-          <w:i/>
-        </w:rPr>
-        <w:t>RouteTree</w:t>
-      </w:r>
-      <w:r>
-        <w:t>s.</w:t>
+        <w:t>Additional device files for a family can be generated by a user.  If these are additional device files for an already-supported device family, the process is relatively straightforward.  The document: ${RAPIDSMITH_</w:t>
+      </w:r>
+      <w:proofErr w:type="gramStart"/>
+      <w:r>
+        <w:t>PATH}/devices/doc/InstallingNewDevices.txt</w:t>
+      </w:r>
+      <w:proofErr w:type="gramEnd"/>
+      <w:r>
+        <w:t xml:space="preserve"> provides instructions on how to generate new device files for supported families.  These should be adequate to generate new device files for families with existing support. </w:t>
+      </w:r>
+    </w:p>
+    <w:p/>
+    <w:p>
+      <w:r>
+        <w:t>If you need device file support for a new family, the process is more difficult.  Contact the authors for possible help in doing so.</w:t>
       </w:r>
     </w:p>
     <w:p>
@@ -3281,84 +4520,34 @@
       <w:pPr>
         <w:pStyle w:val="Heading1"/>
       </w:pPr>
-      <w:bookmarkStart w:id="26" w:name="_Ref456124112"/>
-      <w:bookmarkStart w:id="27" w:name="_Toc289261287"/>
+      <w:bookmarkStart w:id="26" w:name="_Toc289261294"/>
       <w:r>
         <w:lastRenderedPageBreak/>
-        <w:t>G</w:t>
-      </w:r>
-      <w:r>
-        <w:t>enerating Device Files</w:t>
-      </w:r>
-      <w:r>
-        <w:t xml:space="preserve"> in RS2</w:t>
+        <w:t xml:space="preserve">Routing in </w:t>
       </w:r>
       <w:bookmarkEnd w:id="26"/>
-    </w:p>
-    <w:p>
-      <w:r>
-        <w:t xml:space="preserve">RS2 is distributed with a single device file included (for an Artix7 device).  The device files for this can be found in the ${RAPIDSMITH_PATH}/devices/artix7directory and consist of a *_db.dat file and a *_info.dat file.  </w:t>
-      </w:r>
-    </w:p>
-    <w:p/>
-    <w:p>
-      <w:r>
-        <w:t>Additional device files for a family can be generated by a user.  If these are additional device files for an already-supported device family, the process is relatively straightforward.  The document: ${RAPIDSMITH_PATH}/devices/doc/InstallingNewDevices.txt provides instructions on how to generate new device files for supported fa</w:t>
-      </w:r>
-      <w:r>
-        <w:t xml:space="preserve">milies.  These should be adequate to generate new device files for families with existing support. </w:t>
-      </w:r>
-    </w:p>
-    <w:p/>
-    <w:p>
-      <w:r>
-        <w:t>If you need device file support for a new family, the process is more difficult.  Contact the authors for possible help in doing so.</w:t>
-      </w:r>
-    </w:p>
-    <w:p/>
-    <w:p>
-      <w:pPr>
-        <w:pStyle w:val="Heading1"/>
-      </w:pPr>
-      <w:r>
-        <w:lastRenderedPageBreak/>
-        <w:t>P</w:t>
-      </w:r>
-      <w:r>
-        <w:t>lac</w:t>
-      </w:r>
-      <w:r>
-        <w:t>e</w:t>
-      </w:r>
-      <w:r>
-        <w:t xml:space="preserve">ment in </w:t>
-      </w:r>
-      <w:bookmarkEnd w:id="27"/>
       <w:r>
         <w:t>RS2</w:t>
       </w:r>
     </w:p>
     <w:p>
       <w:r>
-        <w:t xml:space="preserve">This chapter is intended to help users of </w:t>
-      </w:r>
-      <w:r>
-        <w:t>RS2</w:t>
-      </w:r>
-      <w:r>
-        <w:t xml:space="preserve"> understand how placement works in </w:t>
-      </w:r>
-      <w:r>
-        <w:t>RS2</w:t>
-      </w:r>
-      <w:r>
-        <w:t xml:space="preserve"> and in</w:t>
-      </w:r>
-      <w:r>
-        <w:t xml:space="preserve"> Vivado</w:t>
-      </w:r>
-      <w:r>
-        <w:t xml:space="preserve">.  </w:t>
+        <w:t>As understanding the routing graph in RS2’s device representation is crucial to being able to manipulate routing, t</w:t>
+      </w:r>
+      <w:r>
+        <w:t xml:space="preserve">his chapter </w:t>
+      </w:r>
+      <w:r>
+        <w:t xml:space="preserve">provides a more detailed discussion </w:t>
+      </w:r>
+      <w:r>
+        <w:t>to help users and developers</w:t>
+      </w:r>
+      <w:r>
+        <w:t>.</w:t>
+      </w:r>
+      <w:r>
+        <w:t xml:space="preserve"> RS2’s routing handling is significantly different from that found in RapidSmith.</w:t>
       </w:r>
     </w:p>
     <w:p/>
@@ -3376,67 +4565,21 @@
           <w:color w:val="FF0000"/>
           <w:sz w:val="32"/>
         </w:rPr>
-        <w:t>Needs a total rewrite</w:t>
+        <w:t>Needs a total rewrite, some can be lifted from the original RapidSmith documentation.</w:t>
       </w:r>
     </w:p>
     <w:p>
       <w:pPr>
         <w:pStyle w:val="Heading1"/>
       </w:pPr>
-      <w:bookmarkStart w:id="28" w:name="_Toc289261294"/>
-      <w:r>
-        <w:lastRenderedPageBreak/>
-        <w:t xml:space="preserve">Routing in </w:t>
-      </w:r>
-      <w:bookmarkEnd w:id="28"/>
-      <w:r>
-        <w:t>RS2</w:t>
-      </w:r>
-    </w:p>
-    <w:p>
-      <w:r>
-        <w:t xml:space="preserve">This chapter is intended to help users and developers in understanding how routing resources are handled in </w:t>
-      </w:r>
-      <w:r>
-        <w:t>RS2</w:t>
-      </w:r>
-      <w:r>
-        <w:t>.  It also illustrates how to build on the existing classes to create custom routers.</w:t>
-      </w:r>
-      <w:r>
-        <w:t xml:space="preserve">  RS2’s routing handling is significantly different from that found in RapidSmith.</w:t>
-      </w:r>
-    </w:p>
-    <w:p/>
-    <w:p>
-      <w:pPr>
-        <w:rPr>
-          <w:b/>
-          <w:color w:val="FF0000"/>
-          <w:sz w:val="32"/>
-        </w:rPr>
-      </w:pPr>
-      <w:r>
-        <w:rPr>
-          <w:b/>
-          <w:color w:val="FF0000"/>
-          <w:sz w:val="32"/>
-        </w:rPr>
-        <w:t>Needs a total rewrite, some can be lifted from the original RapidSmith documentation.</w:t>
-      </w:r>
-    </w:p>
-    <w:p>
-      <w:pPr>
-        <w:pStyle w:val="Heading1"/>
-      </w:pPr>
-      <w:bookmarkStart w:id="29" w:name="_Bitstreams_in_RapidSmith"/>
-      <w:bookmarkStart w:id="30" w:name="_Toc289261302"/>
-      <w:bookmarkEnd w:id="29"/>
+      <w:bookmarkStart w:id="27" w:name="_Bitstreams_in_RapidSmith"/>
+      <w:bookmarkStart w:id="28" w:name="_Toc289261302"/>
+      <w:bookmarkEnd w:id="27"/>
       <w:r>
         <w:lastRenderedPageBreak/>
         <w:t xml:space="preserve">Bitstreams in </w:t>
       </w:r>
-      <w:bookmarkEnd w:id="30"/>
+      <w:bookmarkEnd w:id="28"/>
       <w:r>
         <w:t>RS2</w:t>
       </w:r>
@@ -3464,65 +4607,44 @@
         <w:t xml:space="preserve"> bitstreams, RapidSmith provided</w:t>
       </w:r>
       <w:r>
-        <w:t xml:space="preserve"> only documented functionality when working with bitstreams.  </w:t>
-      </w:r>
-      <w:r>
-        <w:t>This functionality came mainly from the documents distributed by Xilinx in the form of user guides, whitepapers and application notes.  In other words, no proprietary information was used</w:t>
-      </w:r>
-      <w:r>
-        <w:t xml:space="preserve"> </w:t>
-      </w:r>
-      <w:r>
-        <w:t>in the creation of the RapidSmith bitstream functionality.</w:t>
-      </w:r>
-    </w:p>
-    <w:p/>
-    <w:p>
-      <w:r>
-        <w:t xml:space="preserve">The bitstream functionality from RapidSmith has been left intact in RS2 </w:t>
-      </w:r>
-      <w:r>
-        <w:t xml:space="preserve">if users choose to use it </w:t>
-      </w:r>
-      <w:r>
-        <w:t xml:space="preserve">with two caveats:  </w:t>
-      </w:r>
-    </w:p>
-    <w:p>
-      <w:pPr>
-        <w:pStyle w:val="ListParagraph"/>
-        <w:numPr>
-          <w:ilvl w:val="0"/>
-          <w:numId w:val="20"/>
-        </w:numPr>
-      </w:pPr>
-      <w:r>
-        <w:t>It has not been tested beyond Virtex 6.</w:t>
-      </w:r>
-    </w:p>
-    <w:p>
-      <w:pPr>
-        <w:pStyle w:val="ListParagraph"/>
-        <w:numPr>
-          <w:ilvl w:val="0"/>
-          <w:numId w:val="20"/>
-        </w:numPr>
-      </w:pPr>
-      <w:r>
-        <w:t>It is not documented here</w:t>
-      </w:r>
-      <w:r>
-        <w:t xml:space="preserve"> – for </w:t>
-      </w:r>
-      <w:r>
-        <w:t>documentation see the original RapidSmith User Guide distributed as a part of the RS2 distribution (in the doc directory).</w:t>
+        <w:t xml:space="preserve"> only documented functionality when working with bitstreams</w:t>
+      </w:r>
+      <w:r>
+        <w:t xml:space="preserve"> (and was limited mainly to manipulation at the frame level including helping to assemble sequences of configuration commands which are interpreted by the FPGA configuration controller circuitry)</w:t>
+      </w:r>
+      <w:r>
+        <w:t xml:space="preserve">.  </w:t>
+      </w:r>
+      <w:r>
+        <w:t>While this has proven valuable to many researchers, it does not provide the ability to create your own bitstream from scratch because it does not provide the specific meaning of each bit in a bitstream.  If you desire to use RapidSmith’s bitstream manipulation features, you should download and work with RapidSmith instead of RS2.  If you do so, note that it</w:t>
+      </w:r>
+      <w:r>
+        <w:t xml:space="preserve"> has not been tested beyond Virtex 6.</w:t>
+      </w:r>
+      <w:r>
+        <w:t xml:space="preserve">  The authors would be interested in upgrading </w:t>
+      </w:r>
+      <w:r>
+        <w:t xml:space="preserve">RapidSmith’s bitstream </w:t>
+      </w:r>
+      <w:r>
+        <w:t xml:space="preserve">functionality </w:t>
+      </w:r>
+      <w:r>
+        <w:t xml:space="preserve">to device families </w:t>
+      </w:r>
+      <w:r>
+        <w:t>beyond Virtex 6</w:t>
+      </w:r>
+      <w:r>
+        <w:t xml:space="preserve"> if users create it and are willing to contribute it to us for inclusion.</w:t>
       </w:r>
     </w:p>
     <w:p>
       <w:pPr>
         <w:pStyle w:val="Heading1"/>
       </w:pPr>
-      <w:bookmarkStart w:id="31" w:name="_Toc289261313"/>
+      <w:bookmarkStart w:id="29" w:name="_Toc289261313"/>
       <w:r>
         <w:lastRenderedPageBreak/>
         <w:t>Legal and Dependencies</w:t>
@@ -3534,7 +4656,7 @@
           <w:lang w:bidi="ar-SA"/>
         </w:rPr>
       </w:pPr>
-      <w:bookmarkStart w:id="32" w:name="_Toc289261237"/>
+      <w:bookmarkStart w:id="30" w:name="_Toc289261237"/>
       <w:r>
         <w:rPr>
           <w:lang w:bidi="ar-SA"/>
@@ -3555,7 +4677,7 @@
         </w:rPr>
         <w:t>RapidSmith Legal Text</w:t>
       </w:r>
-      <w:bookmarkEnd w:id="32"/>
+      <w:bookmarkEnd w:id="30"/>
     </w:p>
     <w:p>
       <w:pPr>
@@ -3975,14 +5097,14 @@
           <w:lang w:bidi="ar-SA"/>
         </w:rPr>
       </w:pPr>
-      <w:bookmarkStart w:id="33" w:name="_Toc289261238"/>
+      <w:bookmarkStart w:id="31" w:name="_Toc289261238"/>
       <w:r>
         <w:rPr>
           <w:lang w:bidi="ar-SA"/>
         </w:rPr>
         <w:t>Included Dependency Projects</w:t>
       </w:r>
-      <w:bookmarkEnd w:id="33"/>
+      <w:bookmarkEnd w:id="31"/>
     </w:p>
     <w:p>
       <w:pPr>
@@ -4009,7 +5131,25 @@
           <w:szCs w:val="20"/>
           <w:lang w:bidi="ar-SA"/>
         </w:rPr>
-        <w:t xml:space="preserve">includes the Caucho Technology Hessian implementation which is </w:t>
+        <w:t xml:space="preserve">includes the </w:t>
+      </w:r>
+      <w:proofErr w:type="spellStart"/>
+      <w:r>
+        <w:rPr>
+          <w:rFonts w:cstheme="minorHAnsi"/>
+          <w:szCs w:val="20"/>
+          <w:lang w:bidi="ar-SA"/>
+        </w:rPr>
+        <w:t>Caucho</w:t>
+      </w:r>
+      <w:proofErr w:type="spellEnd"/>
+      <w:r>
+        <w:rPr>
+          <w:rFonts w:cstheme="minorHAnsi"/>
+          <w:szCs w:val="20"/>
+          <w:lang w:bidi="ar-SA"/>
+        </w:rPr>
+        <w:t xml:space="preserve"> Technology Hessian implementation which is </w:t>
       </w:r>
       <w:r>
         <w:rPr>
@@ -4180,7 +5320,25 @@
           <w:szCs w:val="20"/>
           <w:lang w:bidi="ar-SA"/>
         </w:rPr>
-        <w:t>The source for the Caucho Technology Hessian implementation is available at:</w:t>
+        <w:t xml:space="preserve">The source for the </w:t>
+      </w:r>
+      <w:proofErr w:type="spellStart"/>
+      <w:r>
+        <w:rPr>
+          <w:rFonts w:cstheme="minorHAnsi"/>
+          <w:szCs w:val="20"/>
+          <w:lang w:bidi="ar-SA"/>
+        </w:rPr>
+        <w:t>Caucho</w:t>
+      </w:r>
+      <w:proofErr w:type="spellEnd"/>
+      <w:r>
+        <w:rPr>
+          <w:rFonts w:cstheme="minorHAnsi"/>
+          <w:szCs w:val="20"/>
+          <w:lang w:bidi="ar-SA"/>
+        </w:rPr>
+        <w:t xml:space="preserve"> Technology Hessian implementation is available at:</w:t>
       </w:r>
     </w:p>
     <w:p>
@@ -4263,7 +5421,43 @@
           <w:szCs w:val="20"/>
           <w:lang w:bidi="ar-SA"/>
         </w:rPr>
-        <w:t xml:space="preserve">also includes the Qt Jambi project jars for Windows, Linux and Mac OS X.  Qt Jambi is distributed under the LGPL GPL3 license and copies of this license and exception are also available in </w:t>
+        <w:t xml:space="preserve">also includes the </w:t>
+      </w:r>
+      <w:proofErr w:type="spellStart"/>
+      <w:r>
+        <w:rPr>
+          <w:rFonts w:cstheme="minorHAnsi"/>
+          <w:szCs w:val="20"/>
+          <w:lang w:bidi="ar-SA"/>
+        </w:rPr>
+        <w:t>Qt</w:t>
+      </w:r>
+      <w:proofErr w:type="spellEnd"/>
+      <w:r>
+        <w:rPr>
+          <w:rFonts w:cstheme="minorHAnsi"/>
+          <w:szCs w:val="20"/>
+          <w:lang w:bidi="ar-SA"/>
+        </w:rPr>
+        <w:t xml:space="preserve"> Jambi project jars for Windows, Linux and Mac OS X.  </w:t>
+      </w:r>
+      <w:proofErr w:type="spellStart"/>
+      <w:r>
+        <w:rPr>
+          <w:rFonts w:cstheme="minorHAnsi"/>
+          <w:szCs w:val="20"/>
+          <w:lang w:bidi="ar-SA"/>
+        </w:rPr>
+        <w:t>Qt</w:t>
+      </w:r>
+      <w:proofErr w:type="spellEnd"/>
+      <w:r>
+        <w:rPr>
+          <w:rFonts w:cstheme="minorHAnsi"/>
+          <w:szCs w:val="20"/>
+          <w:lang w:bidi="ar-SA"/>
+        </w:rPr>
+        <w:t xml:space="preserve"> Jambi is distributed under the LGPL GPL3 license and copies of this license and exception are also available in </w:t>
       </w:r>
       <w:r>
         <w:rPr>
@@ -4394,7 +5588,25 @@
           <w:szCs w:val="20"/>
           <w:lang w:bidi="ar-SA"/>
         </w:rPr>
-        <w:t>Source for the Qt Jambi project is available at:</w:t>
+        <w:t xml:space="preserve">Source for the </w:t>
+      </w:r>
+      <w:proofErr w:type="spellStart"/>
+      <w:r>
+        <w:rPr>
+          <w:rFonts w:cstheme="minorHAnsi"/>
+          <w:szCs w:val="20"/>
+          <w:lang w:bidi="ar-SA"/>
+        </w:rPr>
+        <w:t>Qt</w:t>
+      </w:r>
+      <w:proofErr w:type="spellEnd"/>
+      <w:r>
+        <w:rPr>
+          <w:rFonts w:cstheme="minorHAnsi"/>
+          <w:szCs w:val="20"/>
+          <w:lang w:bidi="ar-SA"/>
+        </w:rPr>
+        <w:t xml:space="preserve"> Jambi project is available at:</w:t>
       </w:r>
     </w:p>
     <w:p>
@@ -4527,8 +5739,19 @@
             <w:szCs w:val="20"/>
             <w:lang w:bidi="ar-SA"/>
           </w:rPr>
-          <w:t>http:/qt.gitorious.org/qt-jambi</w:t>
+          <w:t>http:/qt.gitorious.org/</w:t>
         </w:r>
+        <w:proofErr w:type="spellStart"/>
+        <w:r>
+          <w:rPr>
+            <w:rStyle w:val="Hyperlink"/>
+            <w:rFonts w:cstheme="minorHAnsi"/>
+            <w:szCs w:val="20"/>
+            <w:lang w:bidi="ar-SA"/>
+          </w:rPr>
+          <w:t>qt-jambi</w:t>
+        </w:r>
+        <w:proofErr w:type="spellEnd"/>
       </w:hyperlink>
     </w:p>
     <w:p>
@@ -4568,7 +5791,25 @@
           <w:szCs w:val="20"/>
           <w:lang w:bidi="ar-SA"/>
         </w:rPr>
-        <w:t>also includes the JOpt Simple option parser which is released under</w:t>
+        <w:t xml:space="preserve">also includes the </w:t>
+      </w:r>
+      <w:proofErr w:type="spellStart"/>
+      <w:r>
+        <w:rPr>
+          <w:rFonts w:cstheme="minorHAnsi"/>
+          <w:szCs w:val="20"/>
+          <w:lang w:bidi="ar-SA"/>
+        </w:rPr>
+        <w:t>JOpt</w:t>
+      </w:r>
+      <w:proofErr w:type="spellEnd"/>
+      <w:r>
+        <w:rPr>
+          <w:rFonts w:cstheme="minorHAnsi"/>
+          <w:szCs w:val="20"/>
+          <w:lang w:bidi="ar-SA"/>
+        </w:rPr>
+        <w:t xml:space="preserve"> Simple option parser which is released under</w:t>
       </w:r>
     </w:p>
     <w:p>
@@ -4699,7 +5940,25 @@
           <w:szCs w:val="20"/>
           <w:lang w:bidi="ar-SA"/>
         </w:rPr>
-        <w:t>A copy of the source for JOpt Simple can also be downloaded at:</w:t>
+        <w:t xml:space="preserve">A copy of the source for </w:t>
+      </w:r>
+      <w:proofErr w:type="spellStart"/>
+      <w:r>
+        <w:rPr>
+          <w:rFonts w:cstheme="minorHAnsi"/>
+          <w:szCs w:val="20"/>
+          <w:lang w:bidi="ar-SA"/>
+        </w:rPr>
+        <w:t>JOpt</w:t>
+      </w:r>
+      <w:proofErr w:type="spellEnd"/>
+      <w:r>
+        <w:rPr>
+          <w:rFonts w:cstheme="minorHAnsi"/>
+          <w:szCs w:val="20"/>
+          <w:lang w:bidi="ar-SA"/>
+        </w:rPr>
+        <w:t xml:space="preserve"> Simple can also be downloaded at:</w:t>
       </w:r>
     </w:p>
     <w:p>
@@ -4850,768 +6109,31 @@
         <w:lastRenderedPageBreak/>
         <w:t>Appendix</w:t>
       </w:r>
-      <w:bookmarkEnd w:id="31"/>
-    </w:p>
-    <w:p>
-      <w:r>
-        <w:t>Here is just a grouping of useful topics that may not fit in the rest of this document.</w:t>
-      </w:r>
-    </w:p>
-    <w:p>
-      <w:pPr>
-        <w:pStyle w:val="Heading2"/>
-      </w:pPr>
-      <w:bookmarkStart w:id="34" w:name="_Toc289261321"/>
-      <w:r>
-        <w:t xml:space="preserve">Appendix C: Xilinx </w:t>
-      </w:r>
-      <w:r>
-        <w:t>Family</w:t>
-      </w:r>
-      <w:r>
-        <w:t xml:space="preserve"> Names and </w:t>
-      </w:r>
-      <w:r>
-        <w:t>Part</w:t>
-      </w:r>
-      <w:r>
-        <w:t xml:space="preserve"> Names</w:t>
-      </w:r>
-      <w:bookmarkEnd w:id="34"/>
-    </w:p>
-    <w:p>
-      <w:r>
-        <w:t xml:space="preserve">The part and family naming conventions used in </w:t>
-      </w:r>
-      <w:r>
-        <w:t>RS2</w:t>
-      </w:r>
-      <w:r>
-        <w:t xml:space="preserve"> largely follow those used in the Xilinx</w:t>
-      </w:r>
-      <w:r>
-        <w:t xml:space="preserve"> ISE</w:t>
-      </w:r>
-      <w:r>
-        <w:t xml:space="preserve"> tool </w:t>
-      </w:r>
-      <w:r>
-        <w:rPr>
-          <w:rFonts w:ascii="Courier New" w:hAnsi="Courier New" w:cs="Courier New"/>
-        </w:rPr>
-        <w:t>partgen</w:t>
-      </w:r>
-      <w:r>
-        <w:t xml:space="preserve">.  </w:t>
-      </w:r>
-      <w:r>
-        <w:t>RS2</w:t>
-      </w:r>
-      <w:r>
-        <w:t xml:space="preserve"> includes an enum type called </w:t>
-      </w:r>
-      <w:r>
-        <w:rPr>
-          <w:rFonts w:ascii="Courier New" w:hAnsi="Courier New" w:cs="Courier New"/>
-        </w:rPr>
-        <w:t>FamilyType</w:t>
-      </w:r>
-      <w:r>
-        <w:t xml:space="preserve"> for all known family architectures in the </w:t>
-      </w:r>
-      <w:r>
-        <w:rPr>
-          <w:rFonts w:ascii="Courier New" w:hAnsi="Courier New" w:cs="Courier New"/>
-        </w:rPr>
-        <w:t>util</w:t>
-      </w:r>
-      <w:r>
-        <w:t xml:space="preserve"> package. </w:t>
-      </w:r>
-    </w:p>
-    <w:p>
-      <w:pPr>
-        <w:pStyle w:val="Heading3"/>
-      </w:pPr>
-      <w:bookmarkStart w:id="35" w:name="_Toc289261322"/>
-      <w:r>
-        <w:t>Xilinx Part Names in RapidSmith</w:t>
-      </w:r>
-      <w:bookmarkEnd w:id="35"/>
-    </w:p>
-    <w:p>
-      <w:r>
-        <w:t>RS2</w:t>
-      </w:r>
-      <w:r>
-        <w:t xml:space="preserve"> uses the part name pattern as produced by the Xilinx </w:t>
-      </w:r>
-      <w:r>
-        <w:t xml:space="preserve">ISE </w:t>
-      </w:r>
-      <w:r>
-        <w:t>partgen tool.  These part names start with ‘X’ for Xilinx and are then often followed by a ‘C’ for commercial parts, ‘A’ for automotive parts, ‘Q’ for military grade parts, an</w:t>
-      </w:r>
-      <w:r>
-        <w:t xml:space="preserve">d ‘QR’ for space grade parts.  The part names also include the package, however, because </w:t>
-      </w:r>
-      <w:r>
-        <w:t>RS2</w:t>
-      </w:r>
-      <w:r>
-        <w:t xml:space="preserve"> does not have any timing information, the speed grade is optional.  Some examples are shown below:</w:t>
-      </w:r>
-    </w:p>
-    <w:p/>
-    <w:tbl>
-      <w:tblPr>
-        <w:tblStyle w:val="LightList"/>
-        <w:tblW w:w="0" w:type="auto"/>
-        <w:jc w:val="center"/>
-        <w:tblBorders>
-          <w:insideH w:val="single" w:sz="4" w:space="0" w:color="auto"/>
-          <w:insideV w:val="single" w:sz="4" w:space="0" w:color="auto"/>
-        </w:tblBorders>
-        <w:tblLook w:val="04A0" w:firstRow="1" w:lastRow="0" w:firstColumn="1" w:lastColumn="0" w:noHBand="0" w:noVBand="1"/>
-      </w:tblPr>
-      <w:tblGrid>
-        <w:gridCol w:w="3601"/>
-        <w:gridCol w:w="3555"/>
-      </w:tblGrid>
-      <w:tr>
-        <w:trPr>
-          <w:cnfStyle w:val="100000000000" w:firstRow="1" w:lastRow="0" w:firstColumn="0" w:lastColumn="0" w:oddVBand="0" w:evenVBand="0" w:oddHBand="0" w:evenHBand="0" w:firstRowFirstColumn="0" w:firstRowLastColumn="0" w:lastRowFirstColumn="0" w:lastRowLastColumn="0"/>
-          <w:jc w:val="center"/>
-        </w:trPr>
-        <w:tc>
-          <w:tcPr>
-            <w:cnfStyle w:val="001000000000" w:firstRow="0" w:lastRow="0" w:firstColumn="1" w:lastColumn="0" w:oddVBand="0" w:evenVBand="0" w:oddHBand="0" w:evenHBand="0" w:firstRowFirstColumn="0" w:firstRowLastColumn="0" w:lastRowFirstColumn="0" w:lastRowLastColumn="0"/>
-            <w:tcW w:w="3601" w:type="dxa"/>
-          </w:tcPr>
-          <w:p>
-            <w:pPr>
-              <w:jc w:val="center"/>
-              <w:rPr>
-                <w:rFonts w:asciiTheme="majorHAnsi" w:hAnsiTheme="majorHAnsi" w:cstheme="majorHAnsi"/>
-              </w:rPr>
-            </w:pPr>
-            <w:r>
-              <w:rPr>
-                <w:rFonts w:asciiTheme="majorHAnsi" w:hAnsiTheme="majorHAnsi" w:cstheme="majorHAnsi"/>
-              </w:rPr>
-              <w:t>Examples of valid part names in RapidSmith</w:t>
-            </w:r>
-          </w:p>
-        </w:tc>
-        <w:tc>
-          <w:tcPr>
-            <w:tcW w:w="3555" w:type="dxa"/>
-          </w:tcPr>
-          <w:p>
-            <w:pPr>
-              <w:jc w:val="center"/>
-              <w:cnfStyle w:val="100000000000" w:firstRow="1" w:lastRow="0" w:firstColumn="0" w:lastColumn="0" w:oddVBand="0" w:evenVBand="0" w:oddHBand="0" w:evenHBand="0" w:firstRowFirstColumn="0" w:firstRowLastColumn="0" w:lastRowFirstColumn="0" w:lastRowLastColumn="0"/>
-              <w:rPr>
-                <w:rFonts w:asciiTheme="majorHAnsi" w:hAnsiTheme="majorHAnsi" w:cstheme="majorHAnsi"/>
-              </w:rPr>
-            </w:pPr>
-            <w:r>
-              <w:rPr>
-                <w:rFonts w:asciiTheme="majorHAnsi" w:hAnsiTheme="majorHAnsi" w:cstheme="majorHAnsi"/>
-              </w:rPr>
-              <w:t xml:space="preserve">Examples of </w:t>
-            </w:r>
-            <w:r>
-              <w:rPr>
-                <w:rFonts w:asciiTheme="majorHAnsi" w:hAnsiTheme="majorHAnsi" w:cstheme="majorHAnsi"/>
-                <w:color w:val="FF0000"/>
-              </w:rPr>
-              <w:t xml:space="preserve">invalid </w:t>
-            </w:r>
-            <w:r>
-              <w:rPr>
-                <w:rFonts w:asciiTheme="majorHAnsi" w:hAnsiTheme="majorHAnsi" w:cstheme="majorHAnsi"/>
-              </w:rPr>
-              <w:t>part names in RapidSmith</w:t>
-            </w:r>
-          </w:p>
-        </w:tc>
-      </w:tr>
-      <w:tr>
-        <w:trPr>
-          <w:cnfStyle w:val="000000100000" w:firstRow="0" w:lastRow="0" w:firstColumn="0" w:lastColumn="0" w:oddVBand="0" w:evenVBand="0" w:oddHBand="1" w:evenHBand="0" w:firstRowFirstColumn="0" w:firstRowLastColumn="0" w:lastRowFirstColumn="0" w:lastRowLastColumn="0"/>
-          <w:jc w:val="center"/>
-        </w:trPr>
-        <w:tc>
-          <w:tcPr>
-            <w:cnfStyle w:val="001000000000" w:firstRow="0" w:lastRow="0" w:firstColumn="1" w:lastColumn="0" w:oddVBand="0" w:evenVBand="0" w:oddHBand="0" w:evenHBand="0" w:firstRowFirstColumn="0" w:firstRowLastColumn="0" w:lastRowFirstColumn="0" w:lastRowLastColumn="0"/>
-            <w:tcW w:w="3601" w:type="dxa"/>
-            <w:tcBorders>
-              <w:top w:val="none" w:sz="0" w:space="0" w:color="auto"/>
-              <w:left w:val="none" w:sz="0" w:space="0" w:color="auto"/>
-              <w:bottom w:val="none" w:sz="0" w:space="0" w:color="auto"/>
-            </w:tcBorders>
-          </w:tcPr>
-          <w:p>
-            <w:pPr>
-              <w:pStyle w:val="ListParagraph"/>
-              <w:numPr>
-                <w:ilvl w:val="0"/>
-                <w:numId w:val="13"/>
-              </w:numPr>
-              <w:rPr>
-                <w:rFonts w:ascii="Courier New" w:hAnsi="Courier New" w:cs="Courier New"/>
-                <w:b w:val="0"/>
-              </w:rPr>
-            </w:pPr>
-            <w:r>
-              <w:rPr>
-                <w:rFonts w:ascii="Courier New" w:hAnsi="Courier New" w:cs="Courier New"/>
-                <w:b w:val="0"/>
-              </w:rPr>
-              <w:t>XC4VFX12FF668</w:t>
-            </w:r>
-          </w:p>
-          <w:p>
-            <w:pPr>
-              <w:pStyle w:val="ListParagraph"/>
-              <w:numPr>
-                <w:ilvl w:val="0"/>
-                <w:numId w:val="13"/>
-              </w:numPr>
-              <w:rPr>
-                <w:rFonts w:ascii="Courier New" w:hAnsi="Courier New" w:cs="Courier New"/>
-                <w:b w:val="0"/>
-              </w:rPr>
-            </w:pPr>
-            <w:r>
-              <w:rPr>
-                <w:rFonts w:ascii="Courier New" w:hAnsi="Courier New" w:cs="Courier New"/>
-                <w:b w:val="0"/>
-              </w:rPr>
-              <w:t>XC5LX110TFF1136-2</w:t>
-            </w:r>
-          </w:p>
-          <w:p>
-            <w:pPr>
-              <w:pStyle w:val="ListParagraph"/>
-              <w:numPr>
-                <w:ilvl w:val="0"/>
-                <w:numId w:val="13"/>
-              </w:numPr>
-              <w:rPr>
-                <w:rFonts w:ascii="Courier New" w:hAnsi="Courier New" w:cs="Courier New"/>
-                <w:b w:val="0"/>
-              </w:rPr>
-            </w:pPr>
-            <w:r>
-              <w:rPr>
-                <w:rFonts w:ascii="Courier New" w:hAnsi="Courier New" w:cs="Courier New"/>
-                <w:b w:val="0"/>
-              </w:rPr>
-              <w:t>XCV50BG256</w:t>
-            </w:r>
-          </w:p>
-        </w:tc>
-        <w:tc>
-          <w:tcPr>
-            <w:tcW w:w="3555" w:type="dxa"/>
-            <w:tcBorders>
-              <w:top w:val="none" w:sz="0" w:space="0" w:color="auto"/>
-              <w:bottom w:val="none" w:sz="0" w:space="0" w:color="auto"/>
-              <w:right w:val="none" w:sz="0" w:space="0" w:color="auto"/>
-            </w:tcBorders>
-          </w:tcPr>
-          <w:p>
-            <w:pPr>
-              <w:pStyle w:val="ListParagraph"/>
-              <w:numPr>
-                <w:ilvl w:val="0"/>
-                <w:numId w:val="13"/>
-              </w:numPr>
-              <w:cnfStyle w:val="000000100000" w:firstRow="0" w:lastRow="0" w:firstColumn="0" w:lastColumn="0" w:oddVBand="0" w:evenVBand="0" w:oddHBand="1" w:evenHBand="0" w:firstRowFirstColumn="0" w:firstRowLastColumn="0" w:lastRowFirstColumn="0" w:lastRowLastColumn="0"/>
-              <w:rPr>
-                <w:rFonts w:ascii="Courier New" w:hAnsi="Courier New" w:cs="Courier New"/>
-              </w:rPr>
-            </w:pPr>
-            <w:r>
-              <w:rPr>
-                <w:rFonts w:ascii="Courier New" w:hAnsi="Courier New" w:cs="Courier New"/>
-              </w:rPr>
-              <w:t>Virtex 4 LX30</w:t>
-            </w:r>
-          </w:p>
-          <w:p>
-            <w:pPr>
-              <w:pStyle w:val="ListParagraph"/>
-              <w:numPr>
-                <w:ilvl w:val="0"/>
-                <w:numId w:val="13"/>
-              </w:numPr>
-              <w:cnfStyle w:val="000000100000" w:firstRow="0" w:lastRow="0" w:firstColumn="0" w:lastColumn="0" w:oddVBand="0" w:evenVBand="0" w:oddHBand="1" w:evenHBand="0" w:firstRowFirstColumn="0" w:firstRowLastColumn="0" w:lastRowFirstColumn="0" w:lastRowLastColumn="0"/>
-              <w:rPr>
-                <w:rFonts w:ascii="Courier New" w:hAnsi="Courier New" w:cs="Courier New"/>
-              </w:rPr>
-            </w:pPr>
-            <w:r>
-              <w:rPr>
-                <w:rFonts w:ascii="Courier New" w:hAnsi="Courier New" w:cs="Courier New"/>
-              </w:rPr>
-              <w:t>XC5VSX35T-2FF665C</w:t>
-            </w:r>
-          </w:p>
-          <w:p>
-            <w:pPr>
-              <w:pStyle w:val="ListParagraph"/>
-              <w:numPr>
-                <w:ilvl w:val="0"/>
-                <w:numId w:val="13"/>
-              </w:numPr>
-              <w:cnfStyle w:val="000000100000" w:firstRow="0" w:lastRow="0" w:firstColumn="0" w:lastColumn="0" w:oddVBand="0" w:evenVBand="0" w:oddHBand="1" w:evenHBand="0" w:firstRowFirstColumn="0" w:firstRowLastColumn="0" w:lastRowFirstColumn="0" w:lastRowLastColumn="0"/>
-              <w:rPr>
-                <w:rFonts w:ascii="Courier New" w:hAnsi="Courier New" w:cs="Courier New"/>
-              </w:rPr>
-            </w:pPr>
-            <w:r>
-              <w:rPr>
-                <w:rFonts w:ascii="Courier New" w:hAnsi="Courier New" w:cs="Courier New"/>
-              </w:rPr>
-              <w:t>XC5VLX20T</w:t>
-            </w:r>
-          </w:p>
-        </w:tc>
-      </w:tr>
-    </w:tbl>
-    <w:p/>
-    <w:p>
-      <w:r>
-        <w:t>RS2</w:t>
-      </w:r>
-      <w:r>
-        <w:t xml:space="preserve"> contains methods in</w:t>
-      </w:r>
-      <w:r>
-        <w:t xml:space="preserve"> </w:t>
-      </w:r>
-      <w:r>
-        <w:rPr>
-          <w:rFonts w:ascii="Courier New" w:hAnsi="Courier New" w:cs="Courier New"/>
-        </w:rPr>
-        <w:t>util.RunXilinxTools</w:t>
-      </w:r>
-      <w:r>
-        <w:t xml:space="preserve"> to </w:t>
-      </w:r>
-      <w:r>
-        <w:t>automatically run</w:t>
-      </w:r>
-      <w:r>
-        <w:t xml:space="preserve"> ISE’s</w:t>
-      </w:r>
-      <w:r>
-        <w:t xml:space="preserve"> </w:t>
-      </w:r>
-      <w:r>
-        <w:rPr>
-          <w:rFonts w:ascii="Courier New" w:hAnsi="Courier New" w:cs="Courier New"/>
-        </w:rPr>
-        <w:t>partgen</w:t>
-      </w:r>
-      <w:r>
-        <w:t xml:space="preserve"> and parse its output to </w:t>
-      </w:r>
-      <w:r>
-        <w:t>obtain part names</w:t>
-      </w:r>
-      <w:r>
-        <w:t xml:space="preserve"> of installed devices</w:t>
-      </w:r>
-      <w:r>
-        <w:t>.</w:t>
-      </w:r>
-      <w:r>
-        <w:t xml:space="preserve">  The installer uses these methods in order to determine which parts are valid on the system.</w:t>
-      </w:r>
-      <w:r>
-        <w:t xml:space="preserve"> </w:t>
-      </w:r>
-      <w:r>
-        <w:t xml:space="preserve">Other manipulation and conversion function for part names are found in the </w:t>
-      </w:r>
-      <w:r>
-        <w:rPr>
-          <w:rFonts w:ascii="Courier New" w:hAnsi="Courier New" w:cs="Courier New"/>
-        </w:rPr>
-        <w:t>util.PartNameTools</w:t>
-      </w:r>
-      <w:r>
-        <w:t xml:space="preserve"> class.</w:t>
-      </w:r>
-    </w:p>
-    <w:p>
-      <w:pPr>
-        <w:pStyle w:val="Heading3"/>
-      </w:pPr>
-      <w:bookmarkStart w:id="36" w:name="_Toc289261323"/>
-      <w:r>
-        <w:t xml:space="preserve">Xilinx Family Names in </w:t>
-      </w:r>
-      <w:bookmarkEnd w:id="36"/>
-      <w:r>
-        <w:t>RS2</w:t>
-      </w:r>
-    </w:p>
-    <w:p>
-      <w:r>
-        <w:t xml:space="preserve">By using the </w:t>
-      </w:r>
-      <w:r>
-        <w:rPr>
-          <w:rFonts w:ascii="Courier New" w:hAnsi="Courier New" w:cs="Courier New"/>
-        </w:rPr>
-        <w:t>FamilyType</w:t>
-      </w:r>
-      <w:r>
-        <w:t xml:space="preserve"> enum, it makes writing code easier when trying to figure out what family the current design is targeting.  </w:t>
-      </w:r>
-      <w:r>
-        <w:t xml:space="preserve">The </w:t>
-      </w:r>
-      <w:r>
-        <w:rPr>
-          <w:rFonts w:ascii="Courier New" w:hAnsi="Courier New" w:cs="Courier New"/>
-        </w:rPr>
-        <w:t>util.PartNameTools</w:t>
-      </w:r>
-      <w:r>
-        <w:t xml:space="preserve"> has</w:t>
-      </w:r>
-      <w:r>
-        <w:t xml:space="preserve"> several methods to help identify a family type from a part name and also identify sub family names.</w:t>
-      </w:r>
-      <w:r>
-        <w:t xml:space="preserve">  With the most recent Xilinx tools (ISE 11.1 and above) do not support legacy devices (Spartan </w:t>
-      </w:r>
-      <w:r>
-        <w:t>2, Spartan 2E, Virtex, Virtex E, Virtex 2</w:t>
-      </w:r>
-      <w:r>
-        <w:t xml:space="preserve"> and Virtex 2 Pro</w:t>
-      </w:r>
-      <w:r>
-        <w:t xml:space="preserve"> families</w:t>
-      </w:r>
-      <w:r>
-        <w:t xml:space="preserve">) and must use ISE 10.1.03 or older to create XDLRC reports and import/export XDL design.  </w:t>
-      </w:r>
-      <w:r>
-        <w:t>PartNameTools contains a method to determine if a given family type is a legacy type</w:t>
-      </w:r>
-      <w:r>
-        <w:t>:</w:t>
-      </w:r>
-    </w:p>
-    <w:p/>
-    <w:p>
-      <w:pPr>
-        <w:autoSpaceDE w:val="0"/>
-        <w:autoSpaceDN w:val="0"/>
-        <w:adjustRightInd w:val="0"/>
-        <w:rPr>
-          <w:rFonts w:ascii="Courier New" w:hAnsi="Courier New" w:cs="Courier New"/>
-          <w:sz w:val="20"/>
-          <w:szCs w:val="20"/>
-          <w:lang w:bidi="ar-SA"/>
-        </w:rPr>
-      </w:pPr>
-      <w:r>
-        <w:rPr>
-          <w:rFonts w:ascii="Courier New" w:hAnsi="Courier New" w:cs="Courier New"/>
-          <w:color w:val="000000"/>
-          <w:sz w:val="20"/>
-          <w:szCs w:val="20"/>
-          <w:lang w:bidi="ar-SA"/>
-        </w:rPr>
-        <w:tab/>
-      </w:r>
-      <w:r>
-        <w:rPr>
-          <w:rFonts w:ascii="Courier New" w:hAnsi="Courier New" w:cs="Courier New"/>
-          <w:color w:val="3F5FBF"/>
-          <w:sz w:val="20"/>
-          <w:szCs w:val="20"/>
-          <w:lang w:bidi="ar-SA"/>
-        </w:rPr>
-        <w:t>/**</w:t>
-      </w:r>
-    </w:p>
-    <w:p>
-      <w:pPr>
-        <w:autoSpaceDE w:val="0"/>
-        <w:autoSpaceDN w:val="0"/>
-        <w:adjustRightInd w:val="0"/>
-        <w:rPr>
-          <w:rFonts w:ascii="Courier New" w:hAnsi="Courier New" w:cs="Courier New"/>
-          <w:sz w:val="20"/>
-          <w:szCs w:val="20"/>
-          <w:lang w:bidi="ar-SA"/>
-        </w:rPr>
-      </w:pPr>
-      <w:r>
-        <w:rPr>
-          <w:rFonts w:ascii="Courier New" w:hAnsi="Courier New" w:cs="Courier New"/>
-          <w:color w:val="3F5FBF"/>
-          <w:sz w:val="20"/>
-          <w:szCs w:val="20"/>
-          <w:lang w:bidi="ar-SA"/>
-        </w:rPr>
-        <w:tab/>
-        <w:t xml:space="preserve"> * This method determines which family types require the older version</w:t>
-      </w:r>
-    </w:p>
-    <w:p>
-      <w:pPr>
-        <w:autoSpaceDE w:val="0"/>
-        <w:autoSpaceDN w:val="0"/>
-        <w:adjustRightInd w:val="0"/>
-        <w:rPr>
-          <w:rFonts w:ascii="Courier New" w:hAnsi="Courier New" w:cs="Courier New"/>
-          <w:sz w:val="20"/>
-          <w:szCs w:val="20"/>
-          <w:lang w:bidi="ar-SA"/>
-        </w:rPr>
-      </w:pPr>
-      <w:r>
-        <w:rPr>
-          <w:rFonts w:ascii="Courier New" w:hAnsi="Courier New" w:cs="Courier New"/>
-          <w:color w:val="3F5FBF"/>
-          <w:sz w:val="20"/>
-          <w:szCs w:val="20"/>
-          <w:lang w:bidi="ar-SA"/>
-        </w:rPr>
-        <w:tab/>
-        <w:t xml:space="preserve"> * of the Xilinx tools (10.1.03 or older).  </w:t>
-      </w:r>
-    </w:p>
-    <w:p>
-      <w:pPr>
-        <w:autoSpaceDE w:val="0"/>
-        <w:autoSpaceDN w:val="0"/>
-        <w:adjustRightInd w:val="0"/>
-        <w:rPr>
-          <w:rFonts w:ascii="Courier New" w:hAnsi="Courier New" w:cs="Courier New"/>
-          <w:sz w:val="20"/>
-          <w:szCs w:val="20"/>
-          <w:lang w:bidi="ar-SA"/>
-        </w:rPr>
-      </w:pPr>
-      <w:r>
-        <w:rPr>
-          <w:rFonts w:ascii="Courier New" w:hAnsi="Courier New" w:cs="Courier New"/>
-          <w:color w:val="3F5FBF"/>
-          <w:sz w:val="20"/>
-          <w:szCs w:val="20"/>
-          <w:lang w:bidi="ar-SA"/>
-        </w:rPr>
-        <w:tab/>
-        <w:t xml:space="preserve"> * </w:t>
-      </w:r>
-      <w:r>
-        <w:rPr>
-          <w:rFonts w:ascii="Courier New" w:hAnsi="Courier New" w:cs="Courier New"/>
-          <w:b/>
-          <w:bCs/>
-          <w:color w:val="7F9FBF"/>
-          <w:sz w:val="20"/>
-          <w:szCs w:val="20"/>
-          <w:lang w:bidi="ar-SA"/>
-        </w:rPr>
-        <w:t>@param</w:t>
-      </w:r>
-      <w:r>
-        <w:rPr>
-          <w:rFonts w:ascii="Courier New" w:hAnsi="Courier New" w:cs="Courier New"/>
-          <w:color w:val="3F5FBF"/>
-          <w:sz w:val="20"/>
-          <w:szCs w:val="20"/>
-          <w:lang w:bidi="ar-SA"/>
-        </w:rPr>
-        <w:t xml:space="preserve"> familyType The family type to check.</w:t>
-      </w:r>
-    </w:p>
-    <w:p>
-      <w:pPr>
-        <w:autoSpaceDE w:val="0"/>
-        <w:autoSpaceDN w:val="0"/>
-        <w:adjustRightInd w:val="0"/>
-        <w:rPr>
-          <w:rFonts w:ascii="Courier New" w:hAnsi="Courier New" w:cs="Courier New"/>
-          <w:color w:val="3F5FBF"/>
-          <w:sz w:val="20"/>
-          <w:szCs w:val="20"/>
-          <w:lang w:bidi="ar-SA"/>
-        </w:rPr>
-      </w:pPr>
-      <w:r>
-        <w:rPr>
-          <w:rFonts w:ascii="Courier New" w:hAnsi="Courier New" w:cs="Courier New"/>
-          <w:color w:val="3F5FBF"/>
-          <w:sz w:val="20"/>
-          <w:szCs w:val="20"/>
-          <w:lang w:bidi="ar-SA"/>
-        </w:rPr>
-        <w:tab/>
-        <w:t xml:space="preserve"> * </w:t>
-      </w:r>
-      <w:r>
-        <w:rPr>
-          <w:rFonts w:ascii="Courier New" w:hAnsi="Courier New" w:cs="Courier New"/>
-          <w:b/>
-          <w:bCs/>
-          <w:color w:val="7F9FBF"/>
-          <w:sz w:val="20"/>
-          <w:szCs w:val="20"/>
-          <w:lang w:bidi="ar-SA"/>
-        </w:rPr>
-        <w:t>@return</w:t>
-      </w:r>
-      <w:r>
-        <w:rPr>
-          <w:rFonts w:ascii="Courier New" w:hAnsi="Courier New" w:cs="Courier New"/>
-          <w:color w:val="3F5FBF"/>
-          <w:sz w:val="20"/>
-          <w:szCs w:val="20"/>
-          <w:lang w:bidi="ar-SA"/>
-        </w:rPr>
-        <w:t xml:space="preserve"> True if this part requires older tools (10.1.03) or older, false </w:t>
-      </w:r>
-    </w:p>
-    <w:p>
-      <w:pPr>
-        <w:autoSpaceDE w:val="0"/>
-        <w:autoSpaceDN w:val="0"/>
-        <w:adjustRightInd w:val="0"/>
-        <w:rPr>
-          <w:rFonts w:ascii="Courier New" w:hAnsi="Courier New" w:cs="Courier New"/>
-          <w:sz w:val="20"/>
-          <w:szCs w:val="20"/>
-          <w:lang w:bidi="ar-SA"/>
-        </w:rPr>
-      </w:pPr>
-      <w:r>
-        <w:rPr>
-          <w:rFonts w:ascii="Courier New" w:hAnsi="Courier New" w:cs="Courier New"/>
-          <w:color w:val="3F5FBF"/>
-          <w:sz w:val="20"/>
-          <w:szCs w:val="20"/>
-          <w:lang w:bidi="ar-SA"/>
-        </w:rPr>
-        <w:t xml:space="preserve">       * otherwise.</w:t>
-      </w:r>
-    </w:p>
-    <w:p>
-      <w:pPr>
-        <w:autoSpaceDE w:val="0"/>
-        <w:autoSpaceDN w:val="0"/>
-        <w:adjustRightInd w:val="0"/>
-        <w:rPr>
-          <w:rFonts w:ascii="Courier New" w:hAnsi="Courier New" w:cs="Courier New"/>
-          <w:sz w:val="20"/>
-          <w:szCs w:val="20"/>
-          <w:lang w:bidi="ar-SA"/>
-        </w:rPr>
-      </w:pPr>
-      <w:r>
-        <w:rPr>
-          <w:rFonts w:ascii="Courier New" w:hAnsi="Courier New" w:cs="Courier New"/>
-          <w:color w:val="3F5FBF"/>
-          <w:sz w:val="20"/>
-          <w:szCs w:val="20"/>
-          <w:lang w:bidi="ar-SA"/>
-        </w:rPr>
-        <w:tab/>
-        <w:t xml:space="preserve"> */</w:t>
-      </w:r>
-    </w:p>
-    <w:p>
-      <w:r>
-        <w:rPr>
-          <w:rFonts w:ascii="Courier New" w:hAnsi="Courier New" w:cs="Courier New"/>
-          <w:color w:val="000000"/>
-          <w:sz w:val="20"/>
-          <w:szCs w:val="20"/>
-          <w:lang w:bidi="ar-SA"/>
-        </w:rPr>
-        <w:tab/>
-      </w:r>
-      <w:r>
-        <w:rPr>
-          <w:rFonts w:ascii="Courier New" w:hAnsi="Courier New" w:cs="Courier New"/>
-          <w:b/>
-          <w:bCs/>
-          <w:color w:val="7F0055"/>
-          <w:sz w:val="20"/>
-          <w:szCs w:val="20"/>
-          <w:lang w:bidi="ar-SA"/>
-        </w:rPr>
-        <w:t>public</w:t>
-      </w:r>
-      <w:r>
-        <w:rPr>
-          <w:rFonts w:ascii="Courier New" w:hAnsi="Courier New" w:cs="Courier New"/>
-          <w:color w:val="000000"/>
-          <w:sz w:val="20"/>
-          <w:szCs w:val="20"/>
-          <w:lang w:bidi="ar-SA"/>
-        </w:rPr>
-        <w:t xml:space="preserve"> </w:t>
-      </w:r>
-      <w:r>
-        <w:rPr>
-          <w:rFonts w:ascii="Courier New" w:hAnsi="Courier New" w:cs="Courier New"/>
-          <w:b/>
-          <w:bCs/>
-          <w:color w:val="7F0055"/>
-          <w:sz w:val="20"/>
-          <w:szCs w:val="20"/>
-          <w:lang w:bidi="ar-SA"/>
-        </w:rPr>
-        <w:t>static</w:t>
-      </w:r>
-      <w:r>
-        <w:rPr>
-          <w:rFonts w:ascii="Courier New" w:hAnsi="Courier New" w:cs="Courier New"/>
-          <w:color w:val="000000"/>
-          <w:sz w:val="20"/>
-          <w:szCs w:val="20"/>
-          <w:lang w:bidi="ar-SA"/>
-        </w:rPr>
-        <w:t xml:space="preserve"> </w:t>
-      </w:r>
-      <w:r>
-        <w:rPr>
-          <w:rFonts w:ascii="Courier New" w:hAnsi="Courier New" w:cs="Courier New"/>
-          <w:b/>
-          <w:bCs/>
-          <w:color w:val="7F0055"/>
-          <w:sz w:val="20"/>
-          <w:szCs w:val="20"/>
-          <w:lang w:bidi="ar-SA"/>
-        </w:rPr>
-        <w:t>boolean</w:t>
-      </w:r>
-      <w:r>
-        <w:rPr>
-          <w:rFonts w:ascii="Courier New" w:hAnsi="Courier New" w:cs="Courier New"/>
-          <w:color w:val="000000"/>
-          <w:sz w:val="20"/>
-          <w:szCs w:val="20"/>
-          <w:lang w:bidi="ar-SA"/>
-        </w:rPr>
-        <w:t xml:space="preserve"> isFamilyTypeLegacy(FamilyType familyType);</w:t>
-      </w:r>
-    </w:p>
-    <w:p/>
+      <w:bookmarkEnd w:id="29"/>
+    </w:p>
+    <w:p>
+      <w:r>
+        <w:t xml:space="preserve">Here </w:t>
+      </w:r>
+      <w:r>
+        <w:t xml:space="preserve">we may put </w:t>
+      </w:r>
+      <w:r>
+        <w:t xml:space="preserve">a grouping of useful topics that </w:t>
+      </w:r>
+      <w:r>
+        <w:t>do</w:t>
+      </w:r>
+      <w:r>
+        <w:t xml:space="preserve"> not fit in </w:t>
+      </w:r>
+      <w:r>
+        <w:t xml:space="preserve">with </w:t>
+      </w:r>
+      <w:r>
+        <w:t>the rest of this document.</w:t>
+      </w:r>
+    </w:p>
     <w:sectPr>
       <w:headerReference w:type="default" r:id="rId24"/>
       <w:footerReference w:type="default" r:id="rId25"/>
@@ -5753,7 +6275,7 @@
               <w:sz w:val="20"/>
               <w:szCs w:val="20"/>
             </w:rPr>
-            <w:t>9/7/2016 6:08 AM</w:t>
+            <w:t>10/28/2016 1:27 PM</w:t>
           </w:r>
           <w:r>
             <w:rPr>
@@ -5804,7 +6326,15 @@
         <w:footnoteRef/>
       </w:r>
       <w:r>
-        <w:t xml:space="preserve"> An XDL-based import/export capability has also been created and used with Virtex 6 devices as a part of Travis Haroldsen’s PhD work but that path is not being released, documented, or supported.</w:t>
+        <w:t xml:space="preserve"> An XDL-based import/export capability has also been created and used with Virtex 6 devices as a part of Travis </w:t>
+      </w:r>
+      <w:proofErr w:type="spellStart"/>
+      <w:r>
+        <w:t>Haroldsen’s</w:t>
+      </w:r>
+      <w:proofErr w:type="spellEnd"/>
+      <w:r>
+        <w:t xml:space="preserve"> PhD work but that path is not being released, documented, or supported.</w:t>
       </w:r>
     </w:p>
     <w:p>
@@ -5898,7 +6428,7 @@
               <w:sz w:val="20"/>
               <w:szCs w:val="20"/>
             </w:rPr>
-            <w:t>6</w:t>
+            <w:t>14</w:t>
           </w:r>
           <w:r>
             <w:rPr>
@@ -7341,6 +7871,119 @@
     </w:lvl>
   </w:abstractNum>
   <w:abstractNum w:abstractNumId="21">
+    <w:nsid w:val="34CB197D"/>
+    <w:multiLevelType w:val="hybridMultilevel"/>
+    <w:tmpl w:val="017E84D8"/>
+    <w:lvl w:ilvl="0" w:tplc="04090001">
+      <w:start w:val="1"/>
+      <w:numFmt w:val="bullet"/>
+      <w:lvlText w:val=""/>
+      <w:lvlJc w:val="left"/>
+      <w:pPr>
+        <w:ind w:left="720" w:hanging="360"/>
+      </w:pPr>
+      <w:rPr>
+        <w:rFonts w:ascii="Symbol" w:hAnsi="Symbol" w:hint="default"/>
+      </w:rPr>
+    </w:lvl>
+    <w:lvl w:ilvl="1" w:tplc="04090003" w:tentative="1">
+      <w:start w:val="1"/>
+      <w:numFmt w:val="bullet"/>
+      <w:lvlText w:val="o"/>
+      <w:lvlJc w:val="left"/>
+      <w:pPr>
+        <w:ind w:left="1440" w:hanging="360"/>
+      </w:pPr>
+      <w:rPr>
+        <w:rFonts w:ascii="Courier New" w:hAnsi="Courier New" w:cs="Courier New" w:hint="default"/>
+      </w:rPr>
+    </w:lvl>
+    <w:lvl w:ilvl="2" w:tplc="04090005" w:tentative="1">
+      <w:start w:val="1"/>
+      <w:numFmt w:val="bullet"/>
+      <w:lvlText w:val=""/>
+      <w:lvlJc w:val="left"/>
+      <w:pPr>
+        <w:ind w:left="2160" w:hanging="360"/>
+      </w:pPr>
+      <w:rPr>
+        <w:rFonts w:ascii="Wingdings" w:hAnsi="Wingdings" w:hint="default"/>
+      </w:rPr>
+    </w:lvl>
+    <w:lvl w:ilvl="3" w:tplc="04090001" w:tentative="1">
+      <w:start w:val="1"/>
+      <w:numFmt w:val="bullet"/>
+      <w:lvlText w:val=""/>
+      <w:lvlJc w:val="left"/>
+      <w:pPr>
+        <w:ind w:left="2880" w:hanging="360"/>
+      </w:pPr>
+      <w:rPr>
+        <w:rFonts w:ascii="Symbol" w:hAnsi="Symbol" w:hint="default"/>
+      </w:rPr>
+    </w:lvl>
+    <w:lvl w:ilvl="4" w:tplc="04090003" w:tentative="1">
+      <w:start w:val="1"/>
+      <w:numFmt w:val="bullet"/>
+      <w:lvlText w:val="o"/>
+      <w:lvlJc w:val="left"/>
+      <w:pPr>
+        <w:ind w:left="3600" w:hanging="360"/>
+      </w:pPr>
+      <w:rPr>
+        <w:rFonts w:ascii="Courier New" w:hAnsi="Courier New" w:cs="Courier New" w:hint="default"/>
+      </w:rPr>
+    </w:lvl>
+    <w:lvl w:ilvl="5" w:tplc="04090005" w:tentative="1">
+      <w:start w:val="1"/>
+      <w:numFmt w:val="bullet"/>
+      <w:lvlText w:val=""/>
+      <w:lvlJc w:val="left"/>
+      <w:pPr>
+        <w:ind w:left="4320" w:hanging="360"/>
+      </w:pPr>
+      <w:rPr>
+        <w:rFonts w:ascii="Wingdings" w:hAnsi="Wingdings" w:hint="default"/>
+      </w:rPr>
+    </w:lvl>
+    <w:lvl w:ilvl="6" w:tplc="04090001" w:tentative="1">
+      <w:start w:val="1"/>
+      <w:numFmt w:val="bullet"/>
+      <w:lvlText w:val=""/>
+      <w:lvlJc w:val="left"/>
+      <w:pPr>
+        <w:ind w:left="5040" w:hanging="360"/>
+      </w:pPr>
+      <w:rPr>
+        <w:rFonts w:ascii="Symbol" w:hAnsi="Symbol" w:hint="default"/>
+      </w:rPr>
+    </w:lvl>
+    <w:lvl w:ilvl="7" w:tplc="04090003" w:tentative="1">
+      <w:start w:val="1"/>
+      <w:numFmt w:val="bullet"/>
+      <w:lvlText w:val="o"/>
+      <w:lvlJc w:val="left"/>
+      <w:pPr>
+        <w:ind w:left="5760" w:hanging="360"/>
+      </w:pPr>
+      <w:rPr>
+        <w:rFonts w:ascii="Courier New" w:hAnsi="Courier New" w:cs="Courier New" w:hint="default"/>
+      </w:rPr>
+    </w:lvl>
+    <w:lvl w:ilvl="8" w:tplc="04090005" w:tentative="1">
+      <w:start w:val="1"/>
+      <w:numFmt w:val="bullet"/>
+      <w:lvlText w:val=""/>
+      <w:lvlJc w:val="left"/>
+      <w:pPr>
+        <w:ind w:left="6480" w:hanging="360"/>
+      </w:pPr>
+      <w:rPr>
+        <w:rFonts w:ascii="Wingdings" w:hAnsi="Wingdings" w:hint="default"/>
+      </w:rPr>
+    </w:lvl>
+  </w:abstractNum>
+  <w:abstractNum w:abstractNumId="22">
     <w:nsid w:val="352B7DF4"/>
     <w:multiLevelType w:val="hybridMultilevel"/>
     <w:tmpl w:val="B63C9656"/>
@@ -7453,7 +8096,7 @@
       </w:rPr>
     </w:lvl>
   </w:abstractNum>
-  <w:abstractNum w:abstractNumId="22">
+  <w:abstractNum w:abstractNumId="23">
     <w:nsid w:val="372431F7"/>
     <w:multiLevelType w:val="multilevel"/>
     <w:tmpl w:val="4B3211EA"/>
@@ -7566,7 +8209,7 @@
       </w:rPr>
     </w:lvl>
   </w:abstractNum>
-  <w:abstractNum w:abstractNumId="23">
+  <w:abstractNum w:abstractNumId="24">
     <w:nsid w:val="38902548"/>
     <w:multiLevelType w:val="hybridMultilevel"/>
     <w:tmpl w:val="E2569CF4"/>
@@ -7679,7 +8322,7 @@
       </w:rPr>
     </w:lvl>
   </w:abstractNum>
-  <w:abstractNum w:abstractNumId="24">
+  <w:abstractNum w:abstractNumId="25">
     <w:nsid w:val="3B125FEC"/>
     <w:multiLevelType w:val="hybridMultilevel"/>
     <w:tmpl w:val="4E360662"/>
@@ -7792,7 +8435,7 @@
       </w:rPr>
     </w:lvl>
   </w:abstractNum>
-  <w:abstractNum w:abstractNumId="25">
+  <w:abstractNum w:abstractNumId="26">
     <w:nsid w:val="3BF27029"/>
     <w:multiLevelType w:val="hybridMultilevel"/>
     <w:tmpl w:val="2782FA26"/>
@@ -7905,7 +8548,120 @@
       </w:rPr>
     </w:lvl>
   </w:abstractNum>
-  <w:abstractNum w:abstractNumId="26">
+  <w:abstractNum w:abstractNumId="27">
+    <w:nsid w:val="3E6F6239"/>
+    <w:multiLevelType w:val="hybridMultilevel"/>
+    <w:tmpl w:val="F21260A0"/>
+    <w:lvl w:ilvl="0" w:tplc="04090001">
+      <w:start w:val="1"/>
+      <w:numFmt w:val="bullet"/>
+      <w:lvlText w:val=""/>
+      <w:lvlJc w:val="left"/>
+      <w:pPr>
+        <w:ind w:left="720" w:hanging="360"/>
+      </w:pPr>
+      <w:rPr>
+        <w:rFonts w:ascii="Symbol" w:hAnsi="Symbol" w:hint="default"/>
+      </w:rPr>
+    </w:lvl>
+    <w:lvl w:ilvl="1" w:tplc="04090003" w:tentative="1">
+      <w:start w:val="1"/>
+      <w:numFmt w:val="bullet"/>
+      <w:lvlText w:val="o"/>
+      <w:lvlJc w:val="left"/>
+      <w:pPr>
+        <w:ind w:left="1440" w:hanging="360"/>
+      </w:pPr>
+      <w:rPr>
+        <w:rFonts w:ascii="Courier New" w:hAnsi="Courier New" w:cs="Courier New" w:hint="default"/>
+      </w:rPr>
+    </w:lvl>
+    <w:lvl w:ilvl="2" w:tplc="04090005" w:tentative="1">
+      <w:start w:val="1"/>
+      <w:numFmt w:val="bullet"/>
+      <w:lvlText w:val=""/>
+      <w:lvlJc w:val="left"/>
+      <w:pPr>
+        <w:ind w:left="2160" w:hanging="360"/>
+      </w:pPr>
+      <w:rPr>
+        <w:rFonts w:ascii="Wingdings" w:hAnsi="Wingdings" w:hint="default"/>
+      </w:rPr>
+    </w:lvl>
+    <w:lvl w:ilvl="3" w:tplc="04090001" w:tentative="1">
+      <w:start w:val="1"/>
+      <w:numFmt w:val="bullet"/>
+      <w:lvlText w:val=""/>
+      <w:lvlJc w:val="left"/>
+      <w:pPr>
+        <w:ind w:left="2880" w:hanging="360"/>
+      </w:pPr>
+      <w:rPr>
+        <w:rFonts w:ascii="Symbol" w:hAnsi="Symbol" w:hint="default"/>
+      </w:rPr>
+    </w:lvl>
+    <w:lvl w:ilvl="4" w:tplc="04090003" w:tentative="1">
+      <w:start w:val="1"/>
+      <w:numFmt w:val="bullet"/>
+      <w:lvlText w:val="o"/>
+      <w:lvlJc w:val="left"/>
+      <w:pPr>
+        <w:ind w:left="3600" w:hanging="360"/>
+      </w:pPr>
+      <w:rPr>
+        <w:rFonts w:ascii="Courier New" w:hAnsi="Courier New" w:cs="Courier New" w:hint="default"/>
+      </w:rPr>
+    </w:lvl>
+    <w:lvl w:ilvl="5" w:tplc="04090005" w:tentative="1">
+      <w:start w:val="1"/>
+      <w:numFmt w:val="bullet"/>
+      <w:lvlText w:val=""/>
+      <w:lvlJc w:val="left"/>
+      <w:pPr>
+        <w:ind w:left="4320" w:hanging="360"/>
+      </w:pPr>
+      <w:rPr>
+        <w:rFonts w:ascii="Wingdings" w:hAnsi="Wingdings" w:hint="default"/>
+      </w:rPr>
+    </w:lvl>
+    <w:lvl w:ilvl="6" w:tplc="04090001" w:tentative="1">
+      <w:start w:val="1"/>
+      <w:numFmt w:val="bullet"/>
+      <w:lvlText w:val=""/>
+      <w:lvlJc w:val="left"/>
+      <w:pPr>
+        <w:ind w:left="5040" w:hanging="360"/>
+      </w:pPr>
+      <w:rPr>
+        <w:rFonts w:ascii="Symbol" w:hAnsi="Symbol" w:hint="default"/>
+      </w:rPr>
+    </w:lvl>
+    <w:lvl w:ilvl="7" w:tplc="04090003" w:tentative="1">
+      <w:start w:val="1"/>
+      <w:numFmt w:val="bullet"/>
+      <w:lvlText w:val="o"/>
+      <w:lvlJc w:val="left"/>
+      <w:pPr>
+        <w:ind w:left="5760" w:hanging="360"/>
+      </w:pPr>
+      <w:rPr>
+        <w:rFonts w:ascii="Courier New" w:hAnsi="Courier New" w:cs="Courier New" w:hint="default"/>
+      </w:rPr>
+    </w:lvl>
+    <w:lvl w:ilvl="8" w:tplc="04090005" w:tentative="1">
+      <w:start w:val="1"/>
+      <w:numFmt w:val="bullet"/>
+      <w:lvlText w:val=""/>
+      <w:lvlJc w:val="left"/>
+      <w:pPr>
+        <w:ind w:left="6480" w:hanging="360"/>
+      </w:pPr>
+      <w:rPr>
+        <w:rFonts w:ascii="Wingdings" w:hAnsi="Wingdings" w:hint="default"/>
+      </w:rPr>
+    </w:lvl>
+  </w:abstractNum>
+  <w:abstractNum w:abstractNumId="28">
     <w:nsid w:val="40610102"/>
     <w:multiLevelType w:val="multilevel"/>
     <w:tmpl w:val="47808EA8"/>
@@ -7991,7 +8747,7 @@
       </w:pPr>
     </w:lvl>
   </w:abstractNum>
-  <w:abstractNum w:abstractNumId="27">
+  <w:abstractNum w:abstractNumId="29">
     <w:nsid w:val="47390762"/>
     <w:multiLevelType w:val="hybridMultilevel"/>
     <w:tmpl w:val="BC1AD290"/>
@@ -8077,7 +8833,7 @@
       </w:pPr>
     </w:lvl>
   </w:abstractNum>
-  <w:abstractNum w:abstractNumId="28">
+  <w:abstractNum w:abstractNumId="30">
     <w:nsid w:val="47A703E0"/>
     <w:multiLevelType w:val="hybridMultilevel"/>
     <w:tmpl w:val="BF0CC726"/>
@@ -8163,7 +8919,7 @@
       </w:pPr>
     </w:lvl>
   </w:abstractNum>
-  <w:abstractNum w:abstractNumId="29">
+  <w:abstractNum w:abstractNumId="31">
     <w:nsid w:val="4E54450B"/>
     <w:multiLevelType w:val="hybridMultilevel"/>
     <w:tmpl w:val="DF381F5C"/>
@@ -8276,7 +9032,7 @@
       </w:rPr>
     </w:lvl>
   </w:abstractNum>
-  <w:abstractNum w:abstractNumId="30">
+  <w:abstractNum w:abstractNumId="32">
     <w:nsid w:val="55FA308C"/>
     <w:multiLevelType w:val="hybridMultilevel"/>
     <w:tmpl w:val="44A60198"/>
@@ -8362,7 +9118,7 @@
       </w:pPr>
     </w:lvl>
   </w:abstractNum>
-  <w:abstractNum w:abstractNumId="31">
+  <w:abstractNum w:abstractNumId="33">
     <w:nsid w:val="584A465C"/>
     <w:multiLevelType w:val="hybridMultilevel"/>
     <w:tmpl w:val="7494CE5C"/>
@@ -8475,7 +9231,7 @@
       </w:rPr>
     </w:lvl>
   </w:abstractNum>
-  <w:abstractNum w:abstractNumId="32">
+  <w:abstractNum w:abstractNumId="34">
     <w:nsid w:val="6515293E"/>
     <w:multiLevelType w:val="hybridMultilevel"/>
     <w:tmpl w:val="F612A68A"/>
@@ -8561,7 +9317,7 @@
       </w:pPr>
     </w:lvl>
   </w:abstractNum>
-  <w:abstractNum w:abstractNumId="33">
+  <w:abstractNum w:abstractNumId="35">
     <w:nsid w:val="6EA869F2"/>
     <w:multiLevelType w:val="hybridMultilevel"/>
     <w:tmpl w:val="684C8798"/>
@@ -8674,7 +9430,7 @@
       </w:rPr>
     </w:lvl>
   </w:abstractNum>
-  <w:abstractNum w:abstractNumId="34">
+  <w:abstractNum w:abstractNumId="36">
     <w:nsid w:val="71A76E45"/>
     <w:multiLevelType w:val="hybridMultilevel"/>
     <w:tmpl w:val="2D6AC218"/>
@@ -8787,7 +9543,7 @@
       </w:rPr>
     </w:lvl>
   </w:abstractNum>
-  <w:abstractNum w:abstractNumId="35">
+  <w:abstractNum w:abstractNumId="37">
     <w:nsid w:val="71BC7F17"/>
     <w:multiLevelType w:val="hybridMultilevel"/>
     <w:tmpl w:val="C0C61DD2"/>
@@ -8900,7 +9656,7 @@
       </w:rPr>
     </w:lvl>
   </w:abstractNum>
-  <w:abstractNum w:abstractNumId="36">
+  <w:abstractNum w:abstractNumId="38">
     <w:nsid w:val="787859F4"/>
     <w:multiLevelType w:val="multilevel"/>
     <w:tmpl w:val="04090025"/>
@@ -8986,7 +9742,7 @@
       </w:pPr>
     </w:lvl>
   </w:abstractNum>
-  <w:abstractNum w:abstractNumId="37">
+  <w:abstractNum w:abstractNumId="39">
     <w:nsid w:val="788F5115"/>
     <w:multiLevelType w:val="hybridMultilevel"/>
     <w:tmpl w:val="B3066F3A"/>
@@ -9099,7 +9855,7 @@
       </w:rPr>
     </w:lvl>
   </w:abstractNum>
-  <w:abstractNum w:abstractNumId="38">
+  <w:abstractNum w:abstractNumId="40">
     <w:nsid w:val="7898250C"/>
     <w:multiLevelType w:val="hybridMultilevel"/>
     <w:tmpl w:val="12EAF9E6"/>
@@ -9212,7 +9968,7 @@
       </w:rPr>
     </w:lvl>
   </w:abstractNum>
-  <w:abstractNum w:abstractNumId="39">
+  <w:abstractNum w:abstractNumId="41">
     <w:nsid w:val="7C83747C"/>
     <w:multiLevelType w:val="hybridMultilevel"/>
     <w:tmpl w:val="E0C8D50E"/>
@@ -9301,7 +10057,7 @@
       </w:pPr>
     </w:lvl>
   </w:abstractNum>
-  <w:abstractNum w:abstractNumId="40">
+  <w:abstractNum w:abstractNumId="42">
     <w:nsid w:val="7EC3571B"/>
     <w:multiLevelType w:val="hybridMultilevel"/>
     <w:tmpl w:val="22BE5E92"/>
@@ -9394,64 +10150,64 @@
     <w:abstractNumId w:val="13"/>
   </w:num>
   <w:num w:numId="2">
-    <w:abstractNumId w:val="34"/>
+    <w:abstractNumId w:val="36"/>
   </w:num>
   <w:num w:numId="3">
-    <w:abstractNumId w:val="40"/>
+    <w:abstractNumId w:val="42"/>
   </w:num>
   <w:num w:numId="4">
-    <w:abstractNumId w:val="35"/>
+    <w:abstractNumId w:val="37"/>
   </w:num>
   <w:num w:numId="5">
-    <w:abstractNumId w:val="28"/>
+    <w:abstractNumId w:val="30"/>
   </w:num>
   <w:num w:numId="6">
-    <w:abstractNumId w:val="29"/>
+    <w:abstractNumId w:val="31"/>
   </w:num>
   <w:num w:numId="7">
     <w:abstractNumId w:val="12"/>
   </w:num>
   <w:num w:numId="8">
-    <w:abstractNumId w:val="23"/>
+    <w:abstractNumId w:val="24"/>
   </w:num>
   <w:num w:numId="9">
     <w:abstractNumId w:val="19"/>
   </w:num>
   <w:num w:numId="10">
-    <w:abstractNumId w:val="24"/>
+    <w:abstractNumId w:val="25"/>
   </w:num>
   <w:num w:numId="11">
     <w:abstractNumId w:val="15"/>
   </w:num>
   <w:num w:numId="12">
-    <w:abstractNumId w:val="32"/>
+    <w:abstractNumId w:val="34"/>
   </w:num>
   <w:num w:numId="13">
-    <w:abstractNumId w:val="31"/>
+    <w:abstractNumId w:val="33"/>
   </w:num>
   <w:num w:numId="14">
     <w:abstractNumId w:val="17"/>
   </w:num>
   <w:num w:numId="15">
-    <w:abstractNumId w:val="25"/>
+    <w:abstractNumId w:val="26"/>
   </w:num>
   <w:num w:numId="16">
-    <w:abstractNumId w:val="37"/>
+    <w:abstractNumId w:val="39"/>
   </w:num>
   <w:num w:numId="17">
-    <w:abstractNumId w:val="21"/>
+    <w:abstractNumId w:val="22"/>
   </w:num>
   <w:num w:numId="18">
-    <w:abstractNumId w:val="33"/>
+    <w:abstractNumId w:val="35"/>
   </w:num>
   <w:num w:numId="19">
     <w:abstractNumId w:val="11"/>
   </w:num>
   <w:num w:numId="20">
-    <w:abstractNumId w:val="27"/>
+    <w:abstractNumId w:val="29"/>
   </w:num>
   <w:num w:numId="21">
-    <w:abstractNumId w:val="38"/>
+    <w:abstractNumId w:val="40"/>
   </w:num>
   <w:num w:numId="22">
     <w:abstractNumId w:val="16"/>
@@ -9460,16 +10216,16 @@
     <w:abstractNumId w:val="14"/>
   </w:num>
   <w:num w:numId="24">
-    <w:abstractNumId w:val="36"/>
+    <w:abstractNumId w:val="38"/>
   </w:num>
   <w:num w:numId="25">
     <w:abstractNumId w:val="18"/>
   </w:num>
   <w:num w:numId="26">
-    <w:abstractNumId w:val="26"/>
+    <w:abstractNumId w:val="28"/>
   </w:num>
   <w:num w:numId="27">
-    <w:abstractNumId w:val="22"/>
+    <w:abstractNumId w:val="23"/>
   </w:num>
   <w:num w:numId="28">
     <w:abstractNumId w:val="20"/>
@@ -9508,10 +10264,16 @@
     <w:abstractNumId w:val="10"/>
   </w:num>
   <w:num w:numId="40">
-    <w:abstractNumId w:val="30"/>
+    <w:abstractNumId w:val="32"/>
   </w:num>
   <w:num w:numId="41">
-    <w:abstractNumId w:val="39"/>
+    <w:abstractNumId w:val="41"/>
+  </w:num>
+  <w:num w:numId="42">
+    <w:abstractNumId w:val="27"/>
+  </w:num>
+  <w:num w:numId="43">
+    <w:abstractNumId w:val="21"/>
   </w:num>
 </w:numbering>
 </file>
@@ -10163,6 +10925,7 @@
   <w:style w:type="character" w:default="1" w:styleId="DefaultParagraphFont">
     <w:name w:val="Default Paragraph Font"/>
     <w:uiPriority w:val="1"/>
+    <w:semiHidden/>
     <w:unhideWhenUsed/>
   </w:style>
   <w:style w:type="table" w:default="1" w:styleId="TableNormal">
@@ -12005,7 +12768,7 @@
 </file>
 
 <file path=customXml/itemProps1.xml><?xml version="1.0" encoding="utf-8"?>
-<ds:datastoreItem xmlns:ds="http://schemas.openxmlformats.org/officeDocument/2006/customXml" ds:itemID="{4110C9C3-D9C3-2744-B267-CFF1D599B3CE}">
+<ds:datastoreItem xmlns:ds="http://schemas.openxmlformats.org/officeDocument/2006/customXml" ds:itemID="{125798CF-5170-DF48-8BE4-4F680DB89425}">
   <ds:schemaRefs>
     <ds:schemaRef ds:uri="http://schemas.openxmlformats.org/officeDocument/2006/bibliography"/>
   </ds:schemaRefs>

</xml_diff>